<commit_message>
created quiz to self test
</commit_message>
<xml_diff>
--- a/PHP/OOP/OOP - advanced.docx
+++ b/PHP/OOP/OOP - advanced.docx
@@ -1575,13 +1575,7 @@
               <w:rPr>
                 <w:rFonts w:ascii="Arial" w:hAnsi="Arial" w:cs="Arial"/>
               </w:rPr>
-              <w:t>*</w:t>
-            </w:r>
-            <w:r>
-              <w:rPr>
-                <w:rFonts w:ascii="Arial" w:hAnsi="Arial" w:cs="Arial"/>
-              </w:rPr>
-              <w:t>Username</w:t>
+              <w:t>*Username</w:t>
             </w:r>
           </w:p>
           <w:p>
@@ -1615,13 +1609,7 @@
               <w:rPr>
                 <w:rFonts w:ascii="Arial" w:hAnsi="Arial" w:cs="Arial"/>
               </w:rPr>
-              <w:t>*</w:t>
-            </w:r>
-            <w:r>
-              <w:rPr>
-                <w:rFonts w:ascii="Arial" w:hAnsi="Arial" w:cs="Arial"/>
-              </w:rPr>
-              <w:t>email</w:t>
+              <w:t>*email</w:t>
             </w:r>
           </w:p>
           <w:p>
@@ -1634,13 +1622,7 @@
               <w:rPr>
                 <w:rFonts w:ascii="Arial" w:hAnsi="Arial" w:cs="Arial"/>
               </w:rPr>
-              <w:t>*</w:t>
-            </w:r>
-            <w:r>
-              <w:rPr>
-                <w:rFonts w:ascii="Arial" w:hAnsi="Arial" w:cs="Arial"/>
-              </w:rPr>
-              <w:t>password</w:t>
+              <w:t>*password</w:t>
             </w:r>
           </w:p>
           <w:p>
@@ -3465,27 +3447,833 @@
       <w:pPr>
         <w:rPr>
           <w:rFonts w:ascii="Arial" w:hAnsi="Arial" w:cs="Arial"/>
-          <w:b/>
-          <w:i/>
-          <w:color w:val="FF0000"/>
-          <w:u w:val="single"/>
-        </w:rPr>
-      </w:pPr>
-      <w:r>
-        <w:rPr>
-          <w:rFonts w:ascii="Arial" w:hAnsi="Arial" w:cs="Arial"/>
-          <w:b/>
-          <w:i/>
-          <w:color w:val="FF0000"/>
-          <w:u w:val="single"/>
-        </w:rPr>
-        <w:t>copy full example p166 – 171</w:t>
-      </w:r>
-    </w:p>
-    <w:p>
-      <w:pPr>
-        <w:rPr>
-          <w:rFonts w:ascii="Arial" w:hAnsi="Arial" w:cs="Arial"/>
+          <w:color w:val="000000" w:themeColor="text1"/>
+        </w:rPr>
+      </w:pPr>
+      <w:r>
+        <w:rPr>
+          <w:rFonts w:ascii="Arial" w:hAnsi="Arial" w:cs="Arial"/>
+          <w:color w:val="000000" w:themeColor="text1"/>
+        </w:rPr>
+        <w:t>E.g.</w:t>
+      </w:r>
+      <w:r>
+        <w:rPr>
+          <w:rFonts w:ascii="Arial" w:hAnsi="Arial" w:cs="Arial"/>
+          <w:color w:val="000000" w:themeColor="text1"/>
+        </w:rPr>
+        <w:tab/>
+        <w:t>class Test {</w:t>
+      </w:r>
+    </w:p>
+    <w:p>
+      <w:pPr>
+        <w:rPr>
+          <w:rFonts w:ascii="Arial" w:hAnsi="Arial" w:cs="Arial"/>
+          <w:color w:val="000000" w:themeColor="text1"/>
+        </w:rPr>
+      </w:pPr>
+      <w:r>
+        <w:rPr>
+          <w:rFonts w:ascii="Arial" w:hAnsi="Arial" w:cs="Arial"/>
+          <w:color w:val="000000" w:themeColor="text1"/>
+        </w:rPr>
+        <w:tab/>
+      </w:r>
+      <w:r>
+        <w:rPr>
+          <w:rFonts w:ascii="Arial" w:hAnsi="Arial" w:cs="Arial"/>
+          <w:color w:val="000000" w:themeColor="text1"/>
+        </w:rPr>
+        <w:tab/>
+        <w:t>Public $public = ‘public’;</w:t>
+      </w:r>
+    </w:p>
+    <w:p>
+      <w:pPr>
+        <w:rPr>
+          <w:rFonts w:ascii="Arial" w:hAnsi="Arial" w:cs="Arial"/>
+          <w:color w:val="000000" w:themeColor="text1"/>
+        </w:rPr>
+      </w:pPr>
+      <w:r>
+        <w:rPr>
+          <w:rFonts w:ascii="Arial" w:hAnsi="Arial" w:cs="Arial"/>
+          <w:color w:val="000000" w:themeColor="text1"/>
+        </w:rPr>
+        <w:tab/>
+      </w:r>
+      <w:r>
+        <w:rPr>
+          <w:rFonts w:ascii="Arial" w:hAnsi="Arial" w:cs="Arial"/>
+          <w:color w:val="000000" w:themeColor="text1"/>
+        </w:rPr>
+        <w:tab/>
+        <w:t>Protected $protected = ‘protected’;</w:t>
+      </w:r>
+    </w:p>
+    <w:p>
+      <w:pPr>
+        <w:rPr>
+          <w:rFonts w:ascii="Arial" w:hAnsi="Arial" w:cs="Arial"/>
+          <w:color w:val="000000" w:themeColor="text1"/>
+        </w:rPr>
+      </w:pPr>
+      <w:r>
+        <w:rPr>
+          <w:rFonts w:ascii="Arial" w:hAnsi="Arial" w:cs="Arial"/>
+          <w:color w:val="000000" w:themeColor="text1"/>
+        </w:rPr>
+        <w:tab/>
+      </w:r>
+      <w:r>
+        <w:rPr>
+          <w:rFonts w:ascii="Arial" w:hAnsi="Arial" w:cs="Arial"/>
+          <w:color w:val="000000" w:themeColor="text1"/>
+        </w:rPr>
+        <w:tab/>
+        <w:t>Private $_private = ‘private’;</w:t>
+      </w:r>
+    </w:p>
+    <w:p>
+      <w:pPr>
+        <w:rPr>
+          <w:rFonts w:ascii="Arial" w:hAnsi="Arial" w:cs="Arial"/>
+          <w:color w:val="000000" w:themeColor="text1"/>
+        </w:rPr>
+      </w:pPr>
+      <w:r>
+        <w:rPr>
+          <w:rFonts w:ascii="Arial" w:hAnsi="Arial" w:cs="Arial"/>
+          <w:color w:val="000000" w:themeColor="text1"/>
+        </w:rPr>
+        <w:tab/>
+      </w:r>
+      <w:r>
+        <w:rPr>
+          <w:rFonts w:ascii="Arial" w:hAnsi="Arial" w:cs="Arial"/>
+          <w:color w:val="000000" w:themeColor="text1"/>
+        </w:rPr>
+        <w:tab/>
+      </w:r>
+    </w:p>
+    <w:p>
+      <w:pPr>
+        <w:rPr>
+          <w:rFonts w:ascii="Arial" w:hAnsi="Arial" w:cs="Arial"/>
+          <w:color w:val="000000" w:themeColor="text1"/>
+        </w:rPr>
+      </w:pPr>
+      <w:r>
+        <w:rPr>
+          <w:rFonts w:ascii="Arial" w:hAnsi="Arial" w:cs="Arial"/>
+          <w:color w:val="000000" w:themeColor="text1"/>
+        </w:rPr>
+        <w:tab/>
+      </w:r>
+      <w:r>
+        <w:rPr>
+          <w:rFonts w:ascii="Arial" w:hAnsi="Arial" w:cs="Arial"/>
+          <w:color w:val="000000" w:themeColor="text1"/>
+        </w:rPr>
+        <w:tab/>
+        <w:t xml:space="preserve">Function </w:t>
+      </w:r>
+      <w:proofErr w:type="spellStart"/>
+      <w:r>
+        <w:rPr>
+          <w:rFonts w:ascii="Arial" w:hAnsi="Arial" w:cs="Arial"/>
+          <w:color w:val="000000" w:themeColor="text1"/>
+        </w:rPr>
+        <w:t>print_var</w:t>
+      </w:r>
+      <w:proofErr w:type="spellEnd"/>
+      <w:r>
+        <w:rPr>
+          <w:rFonts w:ascii="Arial" w:hAnsi="Arial" w:cs="Arial"/>
+          <w:color w:val="000000" w:themeColor="text1"/>
+        </w:rPr>
+        <w:t>(</w:t>
+      </w:r>
+      <w:r>
+        <w:rPr>
+          <w:rFonts w:ascii="Arial" w:hAnsi="Arial" w:cs="Arial"/>
+          <w:color w:val="000000" w:themeColor="text1"/>
+        </w:rPr>
+        <w:t>$</w:t>
+      </w:r>
+      <w:proofErr w:type="spellStart"/>
+      <w:r>
+        <w:rPr>
+          <w:rFonts w:ascii="Arial" w:hAnsi="Arial" w:cs="Arial"/>
+          <w:color w:val="000000" w:themeColor="text1"/>
+        </w:rPr>
+        <w:t>var</w:t>
+      </w:r>
+      <w:proofErr w:type="spellEnd"/>
+      <w:r>
+        <w:rPr>
+          <w:rFonts w:ascii="Arial" w:hAnsi="Arial" w:cs="Arial"/>
+          <w:color w:val="000000" w:themeColor="text1"/>
+        </w:rPr>
+        <w:t>) {</w:t>
+      </w:r>
+    </w:p>
+    <w:p>
+      <w:pPr>
+        <w:rPr>
+          <w:rFonts w:ascii="Arial" w:hAnsi="Arial" w:cs="Arial"/>
+          <w:color w:val="000000" w:themeColor="text1"/>
+        </w:rPr>
+      </w:pPr>
+      <w:r>
+        <w:rPr>
+          <w:rFonts w:ascii="Arial" w:hAnsi="Arial" w:cs="Arial"/>
+          <w:color w:val="000000" w:themeColor="text1"/>
+        </w:rPr>
+        <w:tab/>
+      </w:r>
+      <w:r>
+        <w:rPr>
+          <w:rFonts w:ascii="Arial" w:hAnsi="Arial" w:cs="Arial"/>
+          <w:color w:val="000000" w:themeColor="text1"/>
+        </w:rPr>
+        <w:tab/>
+      </w:r>
+      <w:r>
+        <w:rPr>
+          <w:rFonts w:ascii="Arial" w:hAnsi="Arial" w:cs="Arial"/>
+          <w:color w:val="000000" w:themeColor="text1"/>
+        </w:rPr>
+        <w:tab/>
+        <w:t>Echo “&lt;p&gt;In test, \$$</w:t>
+      </w:r>
+      <w:proofErr w:type="spellStart"/>
+      <w:r>
+        <w:rPr>
+          <w:rFonts w:ascii="Arial" w:hAnsi="Arial" w:cs="Arial"/>
+          <w:color w:val="000000" w:themeColor="text1"/>
+        </w:rPr>
+        <w:t>var</w:t>
+      </w:r>
+      <w:proofErr w:type="spellEnd"/>
+      <w:r>
+        <w:rPr>
+          <w:rFonts w:ascii="Arial" w:hAnsi="Arial" w:cs="Arial"/>
+          <w:color w:val="000000" w:themeColor="text1"/>
+        </w:rPr>
+        <w:t>: ‘{$this-&gt;$</w:t>
+      </w:r>
+      <w:proofErr w:type="spellStart"/>
+      <w:r>
+        <w:rPr>
+          <w:rFonts w:ascii="Arial" w:hAnsi="Arial" w:cs="Arial"/>
+          <w:color w:val="000000" w:themeColor="text1"/>
+        </w:rPr>
+        <w:t>var</w:t>
+      </w:r>
+      <w:proofErr w:type="spellEnd"/>
+      <w:r>
+        <w:rPr>
+          <w:rFonts w:ascii="Arial" w:hAnsi="Arial" w:cs="Arial"/>
+          <w:color w:val="000000" w:themeColor="text1"/>
+        </w:rPr>
+        <w:t>}’ &lt;/p&gt;”’</w:t>
+      </w:r>
+    </w:p>
+    <w:p>
+      <w:pPr>
+        <w:rPr>
+          <w:rFonts w:ascii="Arial" w:hAnsi="Arial" w:cs="Arial"/>
+          <w:color w:val="000000" w:themeColor="text1"/>
+        </w:rPr>
+      </w:pPr>
+      <w:r>
+        <w:rPr>
+          <w:rFonts w:ascii="Arial" w:hAnsi="Arial" w:cs="Arial"/>
+          <w:color w:val="000000" w:themeColor="text1"/>
+        </w:rPr>
+        <w:tab/>
+      </w:r>
+      <w:r>
+        <w:rPr>
+          <w:rFonts w:ascii="Arial" w:hAnsi="Arial" w:cs="Arial"/>
+          <w:color w:val="000000" w:themeColor="text1"/>
+        </w:rPr>
+        <w:tab/>
+        <w:t>}</w:t>
+      </w:r>
+    </w:p>
+    <w:p>
+      <w:pPr>
+        <w:rPr>
+          <w:rFonts w:ascii="Arial" w:hAnsi="Arial" w:cs="Arial"/>
+          <w:color w:val="000000" w:themeColor="text1"/>
+        </w:rPr>
+      </w:pPr>
+      <w:r>
+        <w:rPr>
+          <w:rFonts w:ascii="Arial" w:hAnsi="Arial" w:cs="Arial"/>
+          <w:color w:val="000000" w:themeColor="text1"/>
+        </w:rPr>
+        <w:tab/>
+        <w:t>}</w:t>
+      </w:r>
+    </w:p>
+    <w:p>
+      <w:pPr>
+        <w:rPr>
+          <w:rFonts w:ascii="Arial" w:hAnsi="Arial" w:cs="Arial"/>
+          <w:color w:val="000000" w:themeColor="text1"/>
+        </w:rPr>
+      </w:pPr>
+      <w:r>
+        <w:rPr>
+          <w:rFonts w:ascii="Arial" w:hAnsi="Arial" w:cs="Arial"/>
+          <w:color w:val="000000" w:themeColor="text1"/>
+        </w:rPr>
+        <w:tab/>
+      </w:r>
+    </w:p>
+    <w:p>
+      <w:pPr>
+        <w:rPr>
+          <w:rFonts w:ascii="Arial" w:hAnsi="Arial" w:cs="Arial"/>
+          <w:color w:val="000000" w:themeColor="text1"/>
+        </w:rPr>
+      </w:pPr>
+      <w:r>
+        <w:rPr>
+          <w:rFonts w:ascii="Arial" w:hAnsi="Arial" w:cs="Arial"/>
+          <w:color w:val="000000" w:themeColor="text1"/>
+        </w:rPr>
+        <w:tab/>
+        <w:t xml:space="preserve">Class </w:t>
+      </w:r>
+      <w:proofErr w:type="spellStart"/>
+      <w:r>
+        <w:rPr>
+          <w:rFonts w:ascii="Arial" w:hAnsi="Arial" w:cs="Arial"/>
+          <w:color w:val="000000" w:themeColor="text1"/>
+        </w:rPr>
+        <w:t>LittleTest</w:t>
+      </w:r>
+      <w:proofErr w:type="spellEnd"/>
+      <w:r>
+        <w:rPr>
+          <w:rFonts w:ascii="Arial" w:hAnsi="Arial" w:cs="Arial"/>
+          <w:color w:val="000000" w:themeColor="text1"/>
+        </w:rPr>
+        <w:t xml:space="preserve"> extends Test {</w:t>
+      </w:r>
+    </w:p>
+    <w:p>
+      <w:pPr>
+        <w:rPr>
+          <w:rFonts w:ascii="Arial" w:hAnsi="Arial" w:cs="Arial"/>
+          <w:color w:val="000000" w:themeColor="text1"/>
+        </w:rPr>
+      </w:pPr>
+      <w:r>
+        <w:rPr>
+          <w:rFonts w:ascii="Arial" w:hAnsi="Arial" w:cs="Arial"/>
+          <w:color w:val="000000" w:themeColor="text1"/>
+        </w:rPr>
+        <w:tab/>
+      </w:r>
+      <w:r>
+        <w:rPr>
+          <w:rFonts w:ascii="Arial" w:hAnsi="Arial" w:cs="Arial"/>
+          <w:color w:val="000000" w:themeColor="text1"/>
+        </w:rPr>
+        <w:tab/>
+        <w:t xml:space="preserve">Function </w:t>
+      </w:r>
+      <w:proofErr w:type="spellStart"/>
+      <w:r>
+        <w:rPr>
+          <w:rFonts w:ascii="Arial" w:hAnsi="Arial" w:cs="Arial"/>
+          <w:color w:val="000000" w:themeColor="text1"/>
+        </w:rPr>
+        <w:t>print_var</w:t>
+      </w:r>
+      <w:proofErr w:type="spellEnd"/>
+      <w:r>
+        <w:rPr>
+          <w:rFonts w:ascii="Arial" w:hAnsi="Arial" w:cs="Arial"/>
+          <w:color w:val="000000" w:themeColor="text1"/>
+        </w:rPr>
+        <w:t>($</w:t>
+      </w:r>
+      <w:proofErr w:type="spellStart"/>
+      <w:r>
+        <w:rPr>
+          <w:rFonts w:ascii="Arial" w:hAnsi="Arial" w:cs="Arial"/>
+          <w:color w:val="000000" w:themeColor="text1"/>
+        </w:rPr>
+        <w:t>var</w:t>
+      </w:r>
+      <w:proofErr w:type="spellEnd"/>
+      <w:r>
+        <w:rPr>
+          <w:rFonts w:ascii="Arial" w:hAnsi="Arial" w:cs="Arial"/>
+          <w:color w:val="000000" w:themeColor="text1"/>
+        </w:rPr>
+        <w:t>) {</w:t>
+      </w:r>
+    </w:p>
+    <w:p>
+      <w:pPr>
+        <w:rPr>
+          <w:rFonts w:ascii="Arial" w:hAnsi="Arial" w:cs="Arial"/>
+          <w:color w:val="000000" w:themeColor="text1"/>
+        </w:rPr>
+      </w:pPr>
+      <w:r>
+        <w:rPr>
+          <w:rFonts w:ascii="Arial" w:hAnsi="Arial" w:cs="Arial"/>
+          <w:color w:val="000000" w:themeColor="text1"/>
+        </w:rPr>
+        <w:tab/>
+      </w:r>
+      <w:r>
+        <w:rPr>
+          <w:rFonts w:ascii="Arial" w:hAnsi="Arial" w:cs="Arial"/>
+          <w:color w:val="000000" w:themeColor="text1"/>
+        </w:rPr>
+        <w:tab/>
+      </w:r>
+      <w:r>
+        <w:rPr>
+          <w:rFonts w:ascii="Arial" w:hAnsi="Arial" w:cs="Arial"/>
+          <w:color w:val="000000" w:themeColor="text1"/>
+        </w:rPr>
+        <w:tab/>
+        <w:t>Echo “&lt;p&gt;In little test, \$$</w:t>
+      </w:r>
+      <w:proofErr w:type="spellStart"/>
+      <w:r>
+        <w:rPr>
+          <w:rFonts w:ascii="Arial" w:hAnsi="Arial" w:cs="Arial"/>
+          <w:color w:val="000000" w:themeColor="text1"/>
+        </w:rPr>
+        <w:t>var</w:t>
+      </w:r>
+      <w:proofErr w:type="spellEnd"/>
+      <w:r>
+        <w:rPr>
+          <w:rFonts w:ascii="Arial" w:hAnsi="Arial" w:cs="Arial"/>
+          <w:color w:val="000000" w:themeColor="text1"/>
+        </w:rPr>
+        <w:t>: ‘{$this-&gt;$</w:t>
+      </w:r>
+      <w:proofErr w:type="spellStart"/>
+      <w:r>
+        <w:rPr>
+          <w:rFonts w:ascii="Arial" w:hAnsi="Arial" w:cs="Arial"/>
+          <w:color w:val="000000" w:themeColor="text1"/>
+        </w:rPr>
+        <w:t>var</w:t>
+      </w:r>
+      <w:proofErr w:type="spellEnd"/>
+      <w:r>
+        <w:rPr>
+          <w:rFonts w:ascii="Arial" w:hAnsi="Arial" w:cs="Arial"/>
+          <w:color w:val="000000" w:themeColor="text1"/>
+        </w:rPr>
+        <w:t>}</w:t>
+      </w:r>
+      <w:proofErr w:type="gramStart"/>
+      <w:r>
+        <w:rPr>
+          <w:rFonts w:ascii="Arial" w:hAnsi="Arial" w:cs="Arial"/>
+          <w:color w:val="000000" w:themeColor="text1"/>
+        </w:rPr>
+        <w:t>’.&lt;</w:t>
+      </w:r>
+      <w:proofErr w:type="gramEnd"/>
+      <w:r>
+        <w:rPr>
+          <w:rFonts w:ascii="Arial" w:hAnsi="Arial" w:cs="Arial"/>
+          <w:color w:val="000000" w:themeColor="text1"/>
+        </w:rPr>
+        <w:t>/p&gt;”;</w:t>
+      </w:r>
+    </w:p>
+    <w:p>
+      <w:pPr>
+        <w:rPr>
+          <w:rFonts w:ascii="Arial" w:hAnsi="Arial" w:cs="Arial"/>
+          <w:color w:val="000000" w:themeColor="text1"/>
+        </w:rPr>
+      </w:pPr>
+      <w:r>
+        <w:rPr>
+          <w:rFonts w:ascii="Arial" w:hAnsi="Arial" w:cs="Arial"/>
+          <w:color w:val="000000" w:themeColor="text1"/>
+        </w:rPr>
+        <w:tab/>
+      </w:r>
+      <w:r>
+        <w:rPr>
+          <w:rFonts w:ascii="Arial" w:hAnsi="Arial" w:cs="Arial"/>
+          <w:color w:val="000000" w:themeColor="text1"/>
+        </w:rPr>
+        <w:tab/>
+        <w:t>}</w:t>
+      </w:r>
+    </w:p>
+    <w:p>
+      <w:pPr>
+        <w:rPr>
+          <w:rFonts w:ascii="Arial" w:hAnsi="Arial" w:cs="Arial"/>
+          <w:color w:val="000000" w:themeColor="text1"/>
+        </w:rPr>
+      </w:pPr>
+      <w:r>
+        <w:rPr>
+          <w:rFonts w:ascii="Arial" w:hAnsi="Arial" w:cs="Arial"/>
+          <w:color w:val="000000" w:themeColor="text1"/>
+        </w:rPr>
+        <w:tab/>
+        <w:t>}</w:t>
+      </w:r>
+    </w:p>
+    <w:p>
+      <w:pPr>
+        <w:rPr>
+          <w:rFonts w:ascii="Arial" w:hAnsi="Arial" w:cs="Arial"/>
+          <w:color w:val="000000" w:themeColor="text1"/>
+        </w:rPr>
+      </w:pPr>
+      <w:r>
+        <w:rPr>
+          <w:rFonts w:ascii="Arial" w:hAnsi="Arial" w:cs="Arial"/>
+          <w:color w:val="000000" w:themeColor="text1"/>
+        </w:rPr>
+        <w:tab/>
+        <w:t>//end of classes</w:t>
+      </w:r>
+    </w:p>
+    <w:p>
+      <w:pPr>
+        <w:rPr>
+          <w:rFonts w:ascii="Arial" w:hAnsi="Arial" w:cs="Arial"/>
+          <w:color w:val="000000" w:themeColor="text1"/>
+        </w:rPr>
+      </w:pPr>
+      <w:r>
+        <w:rPr>
+          <w:rFonts w:ascii="Arial" w:hAnsi="Arial" w:cs="Arial"/>
+          <w:color w:val="000000" w:themeColor="text1"/>
+        </w:rPr>
+        <w:tab/>
+        <w:t>//create objects</w:t>
+      </w:r>
+    </w:p>
+    <w:p>
+      <w:pPr>
+        <w:rPr>
+          <w:rFonts w:ascii="Arial" w:hAnsi="Arial" w:cs="Arial"/>
+          <w:color w:val="000000" w:themeColor="text1"/>
+        </w:rPr>
+      </w:pPr>
+      <w:r>
+        <w:rPr>
+          <w:rFonts w:ascii="Arial" w:hAnsi="Arial" w:cs="Arial"/>
+          <w:color w:val="000000" w:themeColor="text1"/>
+        </w:rPr>
+        <w:tab/>
+        <w:t xml:space="preserve">$parent = new </w:t>
+      </w:r>
+      <w:proofErr w:type="gramStart"/>
+      <w:r>
+        <w:rPr>
+          <w:rFonts w:ascii="Arial" w:hAnsi="Arial" w:cs="Arial"/>
+          <w:color w:val="000000" w:themeColor="text1"/>
+        </w:rPr>
+        <w:t>Test(</w:t>
+      </w:r>
+      <w:proofErr w:type="gramEnd"/>
+      <w:r>
+        <w:rPr>
+          <w:rFonts w:ascii="Arial" w:hAnsi="Arial" w:cs="Arial"/>
+          <w:color w:val="000000" w:themeColor="text1"/>
+        </w:rPr>
+        <w:t>);</w:t>
+      </w:r>
+    </w:p>
+    <w:p>
+      <w:pPr>
+        <w:rPr>
+          <w:rFonts w:ascii="Arial" w:hAnsi="Arial" w:cs="Arial"/>
+          <w:color w:val="000000" w:themeColor="text1"/>
+        </w:rPr>
+      </w:pPr>
+      <w:r>
+        <w:rPr>
+          <w:rFonts w:ascii="Arial" w:hAnsi="Arial" w:cs="Arial"/>
+          <w:color w:val="000000" w:themeColor="text1"/>
+        </w:rPr>
+        <w:tab/>
+        <w:t xml:space="preserve">$child = new </w:t>
+      </w:r>
+      <w:proofErr w:type="spellStart"/>
+      <w:proofErr w:type="gramStart"/>
+      <w:r>
+        <w:rPr>
+          <w:rFonts w:ascii="Arial" w:hAnsi="Arial" w:cs="Arial"/>
+          <w:color w:val="000000" w:themeColor="text1"/>
+        </w:rPr>
+        <w:t>LittleTest</w:t>
+      </w:r>
+      <w:proofErr w:type="spellEnd"/>
+      <w:r>
+        <w:rPr>
+          <w:rFonts w:ascii="Arial" w:hAnsi="Arial" w:cs="Arial"/>
+          <w:color w:val="000000" w:themeColor="text1"/>
+        </w:rPr>
+        <w:t>(</w:t>
+      </w:r>
+      <w:proofErr w:type="gramEnd"/>
+      <w:r>
+        <w:rPr>
+          <w:rFonts w:ascii="Arial" w:hAnsi="Arial" w:cs="Arial"/>
+          <w:color w:val="000000" w:themeColor="text1"/>
+        </w:rPr>
+        <w:t>);</w:t>
+      </w:r>
+    </w:p>
+    <w:p>
+      <w:pPr>
+        <w:rPr>
+          <w:rFonts w:ascii="Arial" w:hAnsi="Arial" w:cs="Arial"/>
+          <w:color w:val="000000" w:themeColor="text1"/>
+        </w:rPr>
+      </w:pPr>
+      <w:r>
+        <w:rPr>
+          <w:rFonts w:ascii="Arial" w:hAnsi="Arial" w:cs="Arial"/>
+          <w:color w:val="000000" w:themeColor="text1"/>
+        </w:rPr>
+        <w:lastRenderedPageBreak/>
+        <w:tab/>
+        <w:t>Echo “&lt;h1&gt;Public&lt;/h1&gt;”;</w:t>
+      </w:r>
+    </w:p>
+    <w:p>
+      <w:pPr>
+        <w:rPr>
+          <w:rFonts w:ascii="Arial" w:hAnsi="Arial" w:cs="Arial"/>
+          <w:color w:val="000000" w:themeColor="text1"/>
+        </w:rPr>
+      </w:pPr>
+      <w:r>
+        <w:rPr>
+          <w:rFonts w:ascii="Arial" w:hAnsi="Arial" w:cs="Arial"/>
+          <w:color w:val="000000" w:themeColor="text1"/>
+        </w:rPr>
+        <w:tab/>
+        <w:t>Echo “&lt;h2&gt;Initially…&lt;/h2&gt;”;</w:t>
+      </w:r>
+    </w:p>
+    <w:p>
+      <w:pPr>
+        <w:rPr>
+          <w:rFonts w:ascii="Arial" w:hAnsi="Arial" w:cs="Arial"/>
+          <w:color w:val="000000" w:themeColor="text1"/>
+        </w:rPr>
+      </w:pPr>
+      <w:r>
+        <w:rPr>
+          <w:rFonts w:ascii="Arial" w:hAnsi="Arial" w:cs="Arial"/>
+          <w:color w:val="000000" w:themeColor="text1"/>
+        </w:rPr>
+        <w:tab/>
+        <w:t>$parent-&gt;</w:t>
+      </w:r>
+      <w:proofErr w:type="spellStart"/>
+      <w:r>
+        <w:rPr>
+          <w:rFonts w:ascii="Arial" w:hAnsi="Arial" w:cs="Arial"/>
+          <w:color w:val="000000" w:themeColor="text1"/>
+        </w:rPr>
+        <w:t>print_var</w:t>
+      </w:r>
+      <w:proofErr w:type="spellEnd"/>
+      <w:r>
+        <w:rPr>
+          <w:rFonts w:ascii="Arial" w:hAnsi="Arial" w:cs="Arial"/>
+          <w:color w:val="000000" w:themeColor="text1"/>
+        </w:rPr>
+        <w:t>(‘public’);</w:t>
+      </w:r>
+    </w:p>
+    <w:p>
+      <w:pPr>
+        <w:rPr>
+          <w:rFonts w:ascii="Arial" w:hAnsi="Arial" w:cs="Arial"/>
+          <w:color w:val="000000" w:themeColor="text1"/>
+        </w:rPr>
+      </w:pPr>
+      <w:r>
+        <w:rPr>
+          <w:rFonts w:ascii="Arial" w:hAnsi="Arial" w:cs="Arial"/>
+          <w:color w:val="000000" w:themeColor="text1"/>
+        </w:rPr>
+        <w:tab/>
+        <w:t>$child-&gt;</w:t>
+      </w:r>
+      <w:proofErr w:type="spellStart"/>
+      <w:r>
+        <w:rPr>
+          <w:rFonts w:ascii="Arial" w:hAnsi="Arial" w:cs="Arial"/>
+          <w:color w:val="000000" w:themeColor="text1"/>
+        </w:rPr>
+        <w:t>print_var</w:t>
+      </w:r>
+      <w:proofErr w:type="spellEnd"/>
+      <w:r>
+        <w:rPr>
+          <w:rFonts w:ascii="Arial" w:hAnsi="Arial" w:cs="Arial"/>
+          <w:color w:val="000000" w:themeColor="text1"/>
+        </w:rPr>
+        <w:t>(‘public’);</w:t>
+      </w:r>
+    </w:p>
+    <w:p>
+      <w:pPr>
+        <w:rPr>
+          <w:rFonts w:ascii="Arial" w:hAnsi="Arial" w:cs="Arial"/>
+          <w:color w:val="000000" w:themeColor="text1"/>
+        </w:rPr>
+      </w:pPr>
+      <w:r>
+        <w:rPr>
+          <w:rFonts w:ascii="Arial" w:hAnsi="Arial" w:cs="Arial"/>
+          <w:color w:val="000000" w:themeColor="text1"/>
+        </w:rPr>
+        <w:tab/>
+        <w:t>//also echo $parent-&gt;public or echo $child-&gt;public;</w:t>
+      </w:r>
+    </w:p>
+    <w:p>
+      <w:pPr>
+        <w:rPr>
+          <w:rFonts w:ascii="Arial" w:hAnsi="Arial" w:cs="Arial"/>
+          <w:color w:val="000000" w:themeColor="text1"/>
+        </w:rPr>
+      </w:pPr>
+      <w:r>
+        <w:rPr>
+          <w:rFonts w:ascii="Arial" w:hAnsi="Arial" w:cs="Arial"/>
+          <w:color w:val="000000" w:themeColor="text1"/>
+        </w:rPr>
+        <w:tab/>
+        <w:t>//do same for private and protected</w:t>
+      </w:r>
+    </w:p>
+    <w:p>
+      <w:pPr>
+        <w:rPr>
+          <w:rFonts w:ascii="Arial" w:hAnsi="Arial" w:cs="Arial"/>
+          <w:color w:val="000000" w:themeColor="text1"/>
+        </w:rPr>
+      </w:pPr>
+      <w:r>
+        <w:rPr>
+          <w:rFonts w:ascii="Arial" w:hAnsi="Arial" w:cs="Arial"/>
+          <w:color w:val="000000" w:themeColor="text1"/>
+        </w:rPr>
+        <w:tab/>
+        <w:t>//between each one, attempt to change value like this…</w:t>
+      </w:r>
+    </w:p>
+    <w:p>
+      <w:pPr>
+        <w:rPr>
+          <w:rFonts w:ascii="Arial" w:hAnsi="Arial" w:cs="Arial"/>
+          <w:color w:val="000000" w:themeColor="text1"/>
+        </w:rPr>
+      </w:pPr>
+      <w:r>
+        <w:rPr>
+          <w:rFonts w:ascii="Arial" w:hAnsi="Arial" w:cs="Arial"/>
+          <w:color w:val="000000" w:themeColor="text1"/>
+        </w:rPr>
+        <w:tab/>
+        <w:t>$parent-&gt;public = ‘modified’;</w:t>
+      </w:r>
+    </w:p>
+    <w:p>
+      <w:pPr>
+        <w:rPr>
+          <w:rFonts w:ascii="Arial" w:hAnsi="Arial" w:cs="Arial"/>
+          <w:color w:val="000000" w:themeColor="text1"/>
+        </w:rPr>
+      </w:pPr>
+      <w:r>
+        <w:rPr>
+          <w:rFonts w:ascii="Arial" w:hAnsi="Arial" w:cs="Arial"/>
+          <w:color w:val="000000" w:themeColor="text1"/>
+        </w:rPr>
+        <w:tab/>
+        <w:t>$parent-&gt;</w:t>
+      </w:r>
+      <w:proofErr w:type="spellStart"/>
+      <w:r>
+        <w:rPr>
+          <w:rFonts w:ascii="Arial" w:hAnsi="Arial" w:cs="Arial"/>
+          <w:color w:val="000000" w:themeColor="text1"/>
+        </w:rPr>
+        <w:t>print_var</w:t>
+      </w:r>
+      <w:proofErr w:type="spellEnd"/>
+      <w:r>
+        <w:rPr>
+          <w:rFonts w:ascii="Arial" w:hAnsi="Arial" w:cs="Arial"/>
+          <w:color w:val="000000" w:themeColor="text1"/>
+        </w:rPr>
+        <w:t>(‘public’);</w:t>
+      </w:r>
+    </w:p>
+    <w:p>
+      <w:pPr>
+        <w:rPr>
+          <w:rFonts w:ascii="Arial" w:hAnsi="Arial" w:cs="Arial"/>
+          <w:color w:val="000000" w:themeColor="text1"/>
+        </w:rPr>
+      </w:pPr>
+      <w:r>
+        <w:rPr>
+          <w:rFonts w:ascii="Arial" w:hAnsi="Arial" w:cs="Arial"/>
+          <w:color w:val="000000" w:themeColor="text1"/>
+        </w:rPr>
+        <w:tab/>
+        <w:t>$child-&gt;</w:t>
+      </w:r>
+      <w:proofErr w:type="spellStart"/>
+      <w:r>
+        <w:rPr>
+          <w:rFonts w:ascii="Arial" w:hAnsi="Arial" w:cs="Arial"/>
+          <w:color w:val="000000" w:themeColor="text1"/>
+        </w:rPr>
+        <w:t>print_var</w:t>
+      </w:r>
+      <w:proofErr w:type="spellEnd"/>
+      <w:r>
+        <w:rPr>
+          <w:rFonts w:ascii="Arial" w:hAnsi="Arial" w:cs="Arial"/>
+          <w:color w:val="000000" w:themeColor="text1"/>
+        </w:rPr>
+        <w:t>(‘public’);</w:t>
+      </w:r>
+    </w:p>
+    <w:p>
+      <w:pPr>
+        <w:rPr>
+          <w:rFonts w:ascii="Arial" w:hAnsi="Arial" w:cs="Arial"/>
+          <w:color w:val="000000" w:themeColor="text1"/>
         </w:rPr>
       </w:pPr>
     </w:p>
@@ -3810,43 +4598,576 @@
         <w:rPr>
           <w:rFonts w:ascii="Arial" w:hAnsi="Arial" w:cs="Arial"/>
         </w:rPr>
+        <w:tab/>
+      </w:r>
+      <w:r>
+        <w:rPr>
+          <w:rFonts w:ascii="Arial" w:hAnsi="Arial" w:cs="Arial"/>
+        </w:rPr>
+        <w:tab/>
+        <w:t>$this-&gt;name = $</w:t>
+      </w:r>
+      <w:proofErr w:type="spellStart"/>
+      <w:r>
+        <w:rPr>
+          <w:rFonts w:ascii="Arial" w:hAnsi="Arial" w:cs="Arial"/>
+        </w:rPr>
+        <w:t>pet_name</w:t>
+      </w:r>
+      <w:proofErr w:type="spellEnd"/>
+      <w:r>
+        <w:rPr>
+          <w:rFonts w:ascii="Arial" w:hAnsi="Arial" w:cs="Arial"/>
+        </w:rPr>
+        <w:t>;</w:t>
+      </w:r>
+    </w:p>
+    <w:p>
+      <w:pPr>
+        <w:rPr>
+          <w:rFonts w:ascii="Arial" w:hAnsi="Arial" w:cs="Arial"/>
+        </w:rPr>
+      </w:pPr>
+      <w:r>
+        <w:rPr>
+          <w:rFonts w:ascii="Arial" w:hAnsi="Arial" w:cs="Arial"/>
+        </w:rPr>
+        <w:tab/>
+      </w:r>
+      <w:r>
+        <w:rPr>
+          <w:rFonts w:ascii="Arial" w:hAnsi="Arial" w:cs="Arial"/>
+        </w:rPr>
+        <w:tab/>
+      </w:r>
+      <w:proofErr w:type="gramStart"/>
+      <w:r>
+        <w:rPr>
+          <w:rFonts w:ascii="Arial" w:hAnsi="Arial" w:cs="Arial"/>
+        </w:rPr>
+        <w:t>Self::</w:t>
+      </w:r>
+      <w:proofErr w:type="gramEnd"/>
+      <w:r>
+        <w:rPr>
+          <w:rFonts w:ascii="Arial" w:hAnsi="Arial" w:cs="Arial"/>
+        </w:rPr>
+        <w:t>sleep();</w:t>
+      </w:r>
+    </w:p>
+    <w:p>
+      <w:pPr>
+        <w:rPr>
+          <w:rFonts w:ascii="Arial" w:hAnsi="Arial" w:cs="Arial"/>
+        </w:rPr>
+      </w:pPr>
+      <w:r>
+        <w:rPr>
+          <w:rFonts w:ascii="Arial" w:hAnsi="Arial" w:cs="Arial"/>
+        </w:rPr>
+        <w:tab/>
+        <w:t>}</w:t>
+      </w:r>
+    </w:p>
+    <w:p>
+      <w:pPr>
+        <w:rPr>
+          <w:rFonts w:ascii="Arial" w:hAnsi="Arial" w:cs="Arial"/>
+        </w:rPr>
+      </w:pPr>
+    </w:p>
+    <w:p>
+      <w:pPr>
+        <w:rPr>
+          <w:rFonts w:ascii="Arial" w:hAnsi="Arial" w:cs="Arial"/>
+        </w:rPr>
+      </w:pPr>
+      <w:r>
+        <w:rPr>
+          <w:rFonts w:ascii="Arial" w:hAnsi="Arial" w:cs="Arial"/>
+          <w:i/>
+        </w:rPr>
         <w:lastRenderedPageBreak/>
-        <w:tab/>
-      </w:r>
-      <w:r>
-        <w:rPr>
-          <w:rFonts w:ascii="Arial" w:hAnsi="Arial" w:cs="Arial"/>
-        </w:rPr>
-        <w:tab/>
-        <w:t>$this-&gt;name = $</w:t>
+        <w:t>this</w:t>
+      </w:r>
+      <w:r>
+        <w:rPr>
+          <w:rFonts w:ascii="Arial" w:hAnsi="Arial" w:cs="Arial"/>
+        </w:rPr>
+        <w:t xml:space="preserve"> is a keyword, which is a reference to the current object instance.</w:t>
+      </w:r>
+    </w:p>
+    <w:p>
+      <w:pPr>
+        <w:rPr>
+          <w:rFonts w:ascii="Arial" w:hAnsi="Arial" w:cs="Arial"/>
+        </w:rPr>
+      </w:pPr>
+      <w:r>
+        <w:rPr>
+          <w:rFonts w:ascii="Arial" w:hAnsi="Arial" w:cs="Arial"/>
+          <w:i/>
+        </w:rPr>
+        <w:t xml:space="preserve">self </w:t>
+      </w:r>
+      <w:r>
+        <w:rPr>
+          <w:rFonts w:ascii="Arial" w:hAnsi="Arial" w:cs="Arial"/>
+        </w:rPr>
+        <w:t>is a keyword, which is a reference to the current class (now, this method is called as soon as an object is created).</w:t>
+      </w:r>
+    </w:p>
+    <w:p>
+      <w:pPr>
+        <w:rPr>
+          <w:rFonts w:ascii="Arial" w:hAnsi="Arial" w:cs="Arial"/>
+        </w:rPr>
+      </w:pPr>
+    </w:p>
+    <w:p>
+      <w:pPr>
+        <w:rPr>
+          <w:rFonts w:ascii="Arial" w:hAnsi="Arial" w:cs="Arial"/>
+        </w:rPr>
+      </w:pPr>
+      <w:r>
+        <w:rPr>
+          <w:rFonts w:ascii="Arial" w:hAnsi="Arial" w:cs="Arial"/>
+        </w:rPr>
+        <w:tab/>
+        <w:t xml:space="preserve">/// in the Dog and Cat class; in function </w:t>
+      </w:r>
+      <w:proofErr w:type="gramStart"/>
+      <w:r>
+        <w:rPr>
+          <w:rFonts w:ascii="Arial" w:hAnsi="Arial" w:cs="Arial"/>
+        </w:rPr>
+        <w:t>play(</w:t>
+      </w:r>
+      <w:proofErr w:type="gramEnd"/>
+      <w:r>
+        <w:rPr>
+          <w:rFonts w:ascii="Arial" w:hAnsi="Arial" w:cs="Arial"/>
+        </w:rPr>
+        <w:t>);</w:t>
+      </w:r>
+    </w:p>
+    <w:p>
+      <w:pPr>
+        <w:rPr>
+          <w:rFonts w:ascii="Arial" w:hAnsi="Arial" w:cs="Arial"/>
+        </w:rPr>
+      </w:pPr>
+      <w:r>
+        <w:rPr>
+          <w:rFonts w:ascii="Arial" w:hAnsi="Arial" w:cs="Arial"/>
+        </w:rPr>
+        <w:tab/>
+        <w:t xml:space="preserve">Function </w:t>
+      </w:r>
+      <w:proofErr w:type="gramStart"/>
+      <w:r>
+        <w:rPr>
+          <w:rFonts w:ascii="Arial" w:hAnsi="Arial" w:cs="Arial"/>
+        </w:rPr>
+        <w:t>play(</w:t>
+      </w:r>
+      <w:proofErr w:type="gramEnd"/>
+      <w:r>
+        <w:rPr>
+          <w:rFonts w:ascii="Arial" w:hAnsi="Arial" w:cs="Arial"/>
+        </w:rPr>
+        <w:t>) {</w:t>
+      </w:r>
+    </w:p>
+    <w:p>
+      <w:pPr>
+        <w:rPr>
+          <w:rFonts w:ascii="Arial" w:hAnsi="Arial" w:cs="Arial"/>
+        </w:rPr>
+      </w:pPr>
+      <w:r>
+        <w:rPr>
+          <w:rFonts w:ascii="Arial" w:hAnsi="Arial" w:cs="Arial"/>
+        </w:rPr>
+        <w:tab/>
+      </w:r>
+      <w:r>
+        <w:rPr>
+          <w:rFonts w:ascii="Arial" w:hAnsi="Arial" w:cs="Arial"/>
+        </w:rPr>
+        <w:tab/>
+      </w:r>
+      <w:proofErr w:type="gramStart"/>
+      <w:r>
+        <w:rPr>
+          <w:rFonts w:ascii="Arial" w:hAnsi="Arial" w:cs="Arial"/>
+        </w:rPr>
+        <w:t>Parent::</w:t>
+      </w:r>
+      <w:proofErr w:type="gramEnd"/>
+      <w:r>
+        <w:rPr>
+          <w:rFonts w:ascii="Arial" w:hAnsi="Arial" w:cs="Arial"/>
+        </w:rPr>
+        <w:t>play();</w:t>
+      </w:r>
+    </w:p>
+    <w:p>
+      <w:pPr>
+        <w:rPr>
+          <w:rFonts w:ascii="Arial" w:hAnsi="Arial" w:cs="Arial"/>
+        </w:rPr>
+      </w:pPr>
+      <w:r>
+        <w:rPr>
+          <w:rFonts w:ascii="Arial" w:hAnsi="Arial" w:cs="Arial"/>
+        </w:rPr>
+        <w:tab/>
+      </w:r>
+      <w:r>
+        <w:rPr>
+          <w:rFonts w:ascii="Arial" w:hAnsi="Arial" w:cs="Arial"/>
+        </w:rPr>
+        <w:tab/>
+        <w:t>Echo “&lt;p&gt;$this-&gt;name is climbing/fetching&lt;/p&gt;”;</w:t>
+      </w:r>
+    </w:p>
+    <w:p>
+      <w:pPr>
+        <w:rPr>
+          <w:rFonts w:ascii="Arial" w:hAnsi="Arial" w:cs="Arial"/>
+        </w:rPr>
+      </w:pPr>
+      <w:r>
+        <w:rPr>
+          <w:rFonts w:ascii="Arial" w:hAnsi="Arial" w:cs="Arial"/>
+        </w:rPr>
+        <w:tab/>
+        <w:t>}</w:t>
+      </w:r>
+    </w:p>
+    <w:p>
+      <w:pPr>
+        <w:rPr>
+          <w:rFonts w:ascii="Arial" w:hAnsi="Arial" w:cs="Arial"/>
+        </w:rPr>
+      </w:pPr>
+    </w:p>
+    <w:p>
+      <w:pPr>
+        <w:rPr>
+          <w:rFonts w:ascii="Arial" w:hAnsi="Arial" w:cs="Arial"/>
+        </w:rPr>
+      </w:pPr>
+      <w:r>
+        <w:rPr>
+          <w:rFonts w:ascii="Arial" w:hAnsi="Arial" w:cs="Arial"/>
+          <w:i/>
+        </w:rPr>
+        <w:t>Parent</w:t>
+      </w:r>
+      <w:r>
+        <w:rPr>
+          <w:rFonts w:ascii="Arial" w:hAnsi="Arial" w:cs="Arial"/>
+        </w:rPr>
+        <w:t xml:space="preserve"> is a keyword, to refer to a member of a parent class.</w:t>
+      </w:r>
+    </w:p>
+    <w:p>
+      <w:pPr>
+        <w:rPr>
+          <w:rFonts w:ascii="Arial" w:hAnsi="Arial" w:cs="Arial"/>
+        </w:rPr>
+      </w:pPr>
+      <w:r>
+        <w:rPr>
+          <w:rFonts w:ascii="Arial" w:hAnsi="Arial" w:cs="Arial"/>
+        </w:rPr>
+        <w:tab/>
+      </w:r>
+    </w:p>
+    <w:p>
+      <w:pPr>
+        <w:rPr>
+          <w:rFonts w:ascii="Arial" w:hAnsi="Arial" w:cs="Arial"/>
+        </w:rPr>
+      </w:pPr>
+      <w:r>
+        <w:rPr>
+          <w:rFonts w:ascii="Arial" w:hAnsi="Arial" w:cs="Arial"/>
+        </w:rPr>
+        <w:tab/>
+        <w:t>//create instances</w:t>
+      </w:r>
+    </w:p>
+    <w:p>
+      <w:pPr>
+        <w:rPr>
+          <w:rFonts w:ascii="Arial" w:hAnsi="Arial" w:cs="Arial"/>
+        </w:rPr>
+      </w:pPr>
+      <w:r>
+        <w:rPr>
+          <w:rFonts w:ascii="Arial" w:hAnsi="Arial" w:cs="Arial"/>
+        </w:rPr>
+        <w:tab/>
+        <w:t>$dog = new Dog(‘Satchel’);</w:t>
+      </w:r>
+    </w:p>
+    <w:p>
+      <w:pPr>
+        <w:rPr>
+          <w:rFonts w:ascii="Arial" w:hAnsi="Arial" w:cs="Arial"/>
+        </w:rPr>
+      </w:pPr>
+      <w:r>
+        <w:rPr>
+          <w:rFonts w:ascii="Arial" w:hAnsi="Arial" w:cs="Arial"/>
+        </w:rPr>
+        <w:tab/>
+        <w:t>$cat = new Cat(‘Bucky’);</w:t>
+      </w:r>
+    </w:p>
+    <w:p>
+      <w:pPr>
+        <w:rPr>
+          <w:rFonts w:ascii="Arial" w:hAnsi="Arial" w:cs="Arial"/>
+        </w:rPr>
+      </w:pPr>
+      <w:r>
+        <w:rPr>
+          <w:rFonts w:ascii="Arial" w:hAnsi="Arial" w:cs="Arial"/>
+        </w:rPr>
+        <w:tab/>
+        <w:t>$pet = new Pet(‘Rob’);</w:t>
+      </w:r>
+    </w:p>
+    <w:p>
+      <w:pPr>
+        <w:rPr>
+          <w:rFonts w:ascii="Arial" w:hAnsi="Arial" w:cs="Arial"/>
+        </w:rPr>
+      </w:pPr>
+      <w:r>
+        <w:rPr>
+          <w:rFonts w:ascii="Arial" w:hAnsi="Arial" w:cs="Arial"/>
+        </w:rPr>
+        <w:tab/>
+        <w:t>//run the eat, sleep and play methods</w:t>
+      </w:r>
+    </w:p>
+    <w:p>
+      <w:pPr>
+        <w:rPr>
+          <w:rFonts w:ascii="Arial" w:hAnsi="Arial" w:cs="Arial"/>
+        </w:rPr>
+      </w:pPr>
+      <w:r>
+        <w:rPr>
+          <w:rFonts w:ascii="Arial" w:hAnsi="Arial" w:cs="Arial"/>
+        </w:rPr>
+        <w:tab/>
+        <w:t>#note that the sleep method runs when created</w:t>
+      </w:r>
+    </w:p>
+    <w:p>
+      <w:pPr>
+        <w:rPr>
+          <w:rFonts w:ascii="Arial" w:hAnsi="Arial" w:cs="Arial"/>
+        </w:rPr>
+      </w:pPr>
+      <w:r>
+        <w:rPr>
+          <w:rFonts w:ascii="Arial" w:hAnsi="Arial" w:cs="Arial"/>
+        </w:rPr>
+        <w:tab/>
+      </w:r>
+    </w:p>
+    <w:p>
+      <w:pPr>
+        <w:rPr>
+          <w:rFonts w:ascii="Arial" w:hAnsi="Arial" w:cs="Arial"/>
+        </w:rPr>
+      </w:pPr>
+      <w:r>
+        <w:rPr>
+          <w:rFonts w:ascii="Arial" w:hAnsi="Arial" w:cs="Arial"/>
+        </w:rPr>
+        <w:tab/>
+      </w:r>
+      <w:proofErr w:type="gramStart"/>
+      <w:r>
+        <w:rPr>
+          <w:rFonts w:ascii="Arial" w:hAnsi="Arial" w:cs="Arial"/>
+        </w:rPr>
+        <w:t>Unset(</w:t>
+      </w:r>
+      <w:proofErr w:type="gramEnd"/>
+      <w:r>
+        <w:rPr>
+          <w:rFonts w:ascii="Arial" w:hAnsi="Arial" w:cs="Arial"/>
+        </w:rPr>
+        <w:t>$dog, $cat, $pet); //delete objects</w:t>
+      </w:r>
+    </w:p>
+    <w:p>
+      <w:pPr>
+        <w:rPr>
+          <w:rFonts w:ascii="Arial" w:hAnsi="Arial" w:cs="Arial"/>
+        </w:rPr>
+      </w:pPr>
+    </w:p>
+    <w:p>
+      <w:pPr>
+        <w:rPr>
+          <w:rFonts w:ascii="Arial" w:hAnsi="Arial" w:cs="Arial"/>
+          <w:b/>
+        </w:rPr>
+      </w:pPr>
+      <w:r>
+        <w:rPr>
+          <w:rFonts w:ascii="Arial" w:hAnsi="Arial" w:cs="Arial"/>
+          <w:b/>
+        </w:rPr>
+        <w:t>Creating static members</w:t>
+      </w:r>
+    </w:p>
+    <w:p>
+      <w:pPr>
+        <w:rPr>
+          <w:rFonts w:ascii="Arial" w:hAnsi="Arial" w:cs="Arial"/>
+        </w:rPr>
+      </w:pPr>
+      <w:r>
+        <w:rPr>
+          <w:rFonts w:ascii="Arial" w:hAnsi="Arial" w:cs="Arial"/>
+        </w:rPr>
+        <w:t>A static function variable remembers its value each time a function is called:</w:t>
+      </w:r>
+    </w:p>
+    <w:p>
+      <w:pPr>
+        <w:rPr>
+          <w:rFonts w:ascii="Arial" w:hAnsi="Arial" w:cs="Arial"/>
+        </w:rPr>
+      </w:pPr>
+      <w:r>
+        <w:rPr>
+          <w:rFonts w:ascii="Arial" w:hAnsi="Arial" w:cs="Arial"/>
+        </w:rPr>
+        <w:tab/>
+        <w:t xml:space="preserve">Function </w:t>
+      </w:r>
+      <w:proofErr w:type="gramStart"/>
+      <w:r>
+        <w:rPr>
+          <w:rFonts w:ascii="Arial" w:hAnsi="Arial" w:cs="Arial"/>
+        </w:rPr>
+        <w:t>test(</w:t>
+      </w:r>
+      <w:proofErr w:type="gramEnd"/>
+      <w:r>
+        <w:rPr>
+          <w:rFonts w:ascii="Arial" w:hAnsi="Arial" w:cs="Arial"/>
+        </w:rPr>
+        <w:t>) {</w:t>
+      </w:r>
+    </w:p>
+    <w:p>
+      <w:pPr>
+        <w:rPr>
+          <w:rFonts w:ascii="Arial" w:hAnsi="Arial" w:cs="Arial"/>
+        </w:rPr>
+      </w:pPr>
+      <w:r>
+        <w:rPr>
+          <w:rFonts w:ascii="Arial" w:hAnsi="Arial" w:cs="Arial"/>
+        </w:rPr>
+        <w:tab/>
+      </w:r>
+      <w:r>
+        <w:rPr>
+          <w:rFonts w:ascii="Arial" w:hAnsi="Arial" w:cs="Arial"/>
+        </w:rPr>
+        <w:tab/>
+        <w:t>Static $n = 1;</w:t>
+      </w:r>
+    </w:p>
+    <w:p>
+      <w:pPr>
+        <w:rPr>
+          <w:rFonts w:ascii="Arial" w:hAnsi="Arial" w:cs="Arial"/>
+        </w:rPr>
+      </w:pPr>
+      <w:r>
+        <w:rPr>
+          <w:rFonts w:ascii="Arial" w:hAnsi="Arial" w:cs="Arial"/>
+        </w:rPr>
+        <w:tab/>
+      </w:r>
+      <w:r>
+        <w:rPr>
+          <w:rFonts w:ascii="Arial" w:hAnsi="Arial" w:cs="Arial"/>
+        </w:rPr>
+        <w:tab/>
+        <w:t>Echo “$n &lt;</w:t>
       </w:r>
       <w:proofErr w:type="spellStart"/>
       <w:r>
         <w:rPr>
           <w:rFonts w:ascii="Arial" w:hAnsi="Arial" w:cs="Arial"/>
         </w:rPr>
-        <w:t>pet_name</w:t>
+        <w:t>br</w:t>
       </w:r>
       <w:proofErr w:type="spellEnd"/>
       <w:r>
         <w:rPr>
           <w:rFonts w:ascii="Arial" w:hAnsi="Arial" w:cs="Arial"/>
         </w:rPr>
-        <w:t>;</w:t>
-      </w:r>
-    </w:p>
-    <w:p>
-      <w:pPr>
-        <w:rPr>
-          <w:rFonts w:ascii="Arial" w:hAnsi="Arial" w:cs="Arial"/>
-        </w:rPr>
-      </w:pPr>
-      <w:r>
-        <w:rPr>
-          <w:rFonts w:ascii="Arial" w:hAnsi="Arial" w:cs="Arial"/>
-        </w:rPr>
-        <w:tab/>
-      </w:r>
+        <w:t xml:space="preserve"> /&gt;”;</w:t>
+      </w:r>
+    </w:p>
+    <w:p>
+      <w:pPr>
+        <w:rPr>
+          <w:rFonts w:ascii="Arial" w:hAnsi="Arial" w:cs="Arial"/>
+        </w:rPr>
+      </w:pPr>
+      <w:r>
+        <w:rPr>
+          <w:rFonts w:ascii="Arial" w:hAnsi="Arial" w:cs="Arial"/>
+        </w:rPr>
+        <w:tab/>
+      </w:r>
+      <w:r>
+        <w:rPr>
+          <w:rFonts w:ascii="Arial" w:hAnsi="Arial" w:cs="Arial"/>
+        </w:rPr>
+        <w:tab/>
+        <w:t>$n++;</w:t>
+      </w:r>
+    </w:p>
+    <w:p>
+      <w:pPr>
+        <w:rPr>
+          <w:rFonts w:ascii="Arial" w:hAnsi="Arial" w:cs="Arial"/>
+        </w:rPr>
+      </w:pPr>
+      <w:r>
+        <w:rPr>
+          <w:rFonts w:ascii="Arial" w:hAnsi="Arial" w:cs="Arial"/>
+        </w:rPr>
+        <w:tab/>
+        <w:t>}</w:t>
+      </w:r>
+    </w:p>
+    <w:p>
+      <w:pPr>
+        <w:rPr>
+          <w:rFonts w:ascii="Arial" w:hAnsi="Arial" w:cs="Arial"/>
+        </w:rPr>
+      </w:pPr>
       <w:r>
         <w:rPr>
           <w:rFonts w:ascii="Arial" w:hAnsi="Arial" w:cs="Arial"/>
@@ -3858,548 +5179,90 @@
         <w:rPr>
           <w:rFonts w:ascii="Arial" w:hAnsi="Arial" w:cs="Arial"/>
         </w:rPr>
-        <w:t>Self::</w:t>
+        <w:t>Test(</w:t>
       </w:r>
       <w:proofErr w:type="gramEnd"/>
       <w:r>
         <w:rPr>
           <w:rFonts w:ascii="Arial" w:hAnsi="Arial" w:cs="Arial"/>
         </w:rPr>
-        <w:t>sleep();</w:t>
-      </w:r>
-    </w:p>
-    <w:p>
-      <w:pPr>
-        <w:rPr>
-          <w:rFonts w:ascii="Arial" w:hAnsi="Arial" w:cs="Arial"/>
-        </w:rPr>
-      </w:pPr>
-      <w:r>
-        <w:rPr>
-          <w:rFonts w:ascii="Arial" w:hAnsi="Arial" w:cs="Arial"/>
-        </w:rPr>
-        <w:tab/>
-        <w:t>}</w:t>
-      </w:r>
-    </w:p>
-    <w:p>
-      <w:pPr>
-        <w:rPr>
-          <w:rFonts w:ascii="Arial" w:hAnsi="Arial" w:cs="Arial"/>
-        </w:rPr>
-      </w:pPr>
-    </w:p>
-    <w:p>
-      <w:pPr>
-        <w:rPr>
-          <w:rFonts w:ascii="Arial" w:hAnsi="Arial" w:cs="Arial"/>
-        </w:rPr>
-      </w:pPr>
-      <w:r>
-        <w:rPr>
-          <w:rFonts w:ascii="Arial" w:hAnsi="Arial" w:cs="Arial"/>
-          <w:i/>
-        </w:rPr>
-        <w:t>this</w:t>
-      </w:r>
-      <w:r>
-        <w:rPr>
-          <w:rFonts w:ascii="Arial" w:hAnsi="Arial" w:cs="Arial"/>
-        </w:rPr>
-        <w:t xml:space="preserve"> is a keyword, which is a reference to the current object instance.</w:t>
-      </w:r>
-    </w:p>
-    <w:p>
-      <w:pPr>
-        <w:rPr>
-          <w:rFonts w:ascii="Arial" w:hAnsi="Arial" w:cs="Arial"/>
-        </w:rPr>
-      </w:pPr>
-      <w:r>
-        <w:rPr>
-          <w:rFonts w:ascii="Arial" w:hAnsi="Arial" w:cs="Arial"/>
-          <w:i/>
-        </w:rPr>
-        <w:t xml:space="preserve">self </w:t>
-      </w:r>
-      <w:r>
-        <w:rPr>
-          <w:rFonts w:ascii="Arial" w:hAnsi="Arial" w:cs="Arial"/>
-        </w:rPr>
-        <w:t>is a keyword, which is a reference to the current class (now, this method is called as soon as an object is created).</w:t>
-      </w:r>
-    </w:p>
-    <w:p>
-      <w:pPr>
-        <w:rPr>
-          <w:rFonts w:ascii="Arial" w:hAnsi="Arial" w:cs="Arial"/>
-        </w:rPr>
-      </w:pPr>
-    </w:p>
-    <w:p>
-      <w:pPr>
-        <w:rPr>
-          <w:rFonts w:ascii="Arial" w:hAnsi="Arial" w:cs="Arial"/>
-        </w:rPr>
-      </w:pPr>
-      <w:r>
-        <w:rPr>
-          <w:rFonts w:ascii="Arial" w:hAnsi="Arial" w:cs="Arial"/>
-        </w:rPr>
-        <w:tab/>
-        <w:t xml:space="preserve">/// in the Dog and Cat class; in function </w:t>
+        <w:t>); //1</w:t>
+      </w:r>
+    </w:p>
+    <w:p>
+      <w:pPr>
+        <w:rPr>
+          <w:rFonts w:ascii="Arial" w:hAnsi="Arial" w:cs="Arial"/>
+        </w:rPr>
+      </w:pPr>
+      <w:r>
+        <w:rPr>
+          <w:rFonts w:ascii="Arial" w:hAnsi="Arial" w:cs="Arial"/>
+        </w:rPr>
+        <w:tab/>
       </w:r>
       <w:proofErr w:type="gramStart"/>
       <w:r>
         <w:rPr>
           <w:rFonts w:ascii="Arial" w:hAnsi="Arial" w:cs="Arial"/>
         </w:rPr>
-        <w:t>play(</w:t>
+        <w:t>Test(</w:t>
       </w:r>
       <w:proofErr w:type="gramEnd"/>
       <w:r>
         <w:rPr>
           <w:rFonts w:ascii="Arial" w:hAnsi="Arial" w:cs="Arial"/>
         </w:rPr>
-        <w:t>);</w:t>
-      </w:r>
-    </w:p>
-    <w:p>
-      <w:pPr>
-        <w:rPr>
-          <w:rFonts w:ascii="Arial" w:hAnsi="Arial" w:cs="Arial"/>
-        </w:rPr>
-      </w:pPr>
-      <w:r>
-        <w:rPr>
-          <w:rFonts w:ascii="Arial" w:hAnsi="Arial" w:cs="Arial"/>
-        </w:rPr>
-        <w:tab/>
-        <w:t xml:space="preserve">Function </w:t>
+        <w:t>); //2</w:t>
+      </w:r>
+    </w:p>
+    <w:p>
+      <w:pPr>
+        <w:rPr>
+          <w:rFonts w:ascii="Arial" w:hAnsi="Arial" w:cs="Arial"/>
+        </w:rPr>
+      </w:pPr>
+      <w:r>
+        <w:rPr>
+          <w:rFonts w:ascii="Arial" w:hAnsi="Arial" w:cs="Arial"/>
+        </w:rPr>
+        <w:tab/>
       </w:r>
       <w:proofErr w:type="gramStart"/>
       <w:r>
         <w:rPr>
           <w:rFonts w:ascii="Arial" w:hAnsi="Arial" w:cs="Arial"/>
         </w:rPr>
-        <w:t>play(</w:t>
+        <w:t>Test(</w:t>
       </w:r>
       <w:proofErr w:type="gramEnd"/>
       <w:r>
         <w:rPr>
           <w:rFonts w:ascii="Arial" w:hAnsi="Arial" w:cs="Arial"/>
         </w:rPr>
-        <w:t>) {</w:t>
-      </w:r>
-    </w:p>
-    <w:p>
-      <w:pPr>
-        <w:rPr>
-          <w:rFonts w:ascii="Arial" w:hAnsi="Arial" w:cs="Arial"/>
-        </w:rPr>
-      </w:pPr>
-      <w:r>
-        <w:rPr>
-          <w:rFonts w:ascii="Arial" w:hAnsi="Arial" w:cs="Arial"/>
-        </w:rPr>
-        <w:tab/>
-      </w:r>
-      <w:r>
-        <w:rPr>
-          <w:rFonts w:ascii="Arial" w:hAnsi="Arial" w:cs="Arial"/>
-        </w:rPr>
-        <w:tab/>
-      </w:r>
-      <w:proofErr w:type="gramStart"/>
-      <w:r>
-        <w:rPr>
-          <w:rFonts w:ascii="Arial" w:hAnsi="Arial" w:cs="Arial"/>
-        </w:rPr>
-        <w:t>Parent::</w:t>
-      </w:r>
-      <w:proofErr w:type="gramEnd"/>
-      <w:r>
-        <w:rPr>
-          <w:rFonts w:ascii="Arial" w:hAnsi="Arial" w:cs="Arial"/>
-        </w:rPr>
-        <w:t>play();</w:t>
-      </w:r>
-    </w:p>
-    <w:p>
-      <w:pPr>
-        <w:rPr>
-          <w:rFonts w:ascii="Arial" w:hAnsi="Arial" w:cs="Arial"/>
-        </w:rPr>
-      </w:pPr>
-      <w:r>
-        <w:rPr>
-          <w:rFonts w:ascii="Arial" w:hAnsi="Arial" w:cs="Arial"/>
-        </w:rPr>
-        <w:tab/>
-      </w:r>
-      <w:r>
-        <w:rPr>
-          <w:rFonts w:ascii="Arial" w:hAnsi="Arial" w:cs="Arial"/>
-        </w:rPr>
-        <w:tab/>
-        <w:t>Echo “&lt;p&gt;$this-&gt;name is climbing/fetching&lt;/p&gt;”;</w:t>
-      </w:r>
-    </w:p>
-    <w:p>
-      <w:pPr>
-        <w:rPr>
-          <w:rFonts w:ascii="Arial" w:hAnsi="Arial" w:cs="Arial"/>
-        </w:rPr>
-      </w:pPr>
-      <w:r>
-        <w:rPr>
-          <w:rFonts w:ascii="Arial" w:hAnsi="Arial" w:cs="Arial"/>
-        </w:rPr>
-        <w:tab/>
-        <w:t>}</w:t>
-      </w:r>
-    </w:p>
-    <w:p>
-      <w:pPr>
-        <w:rPr>
-          <w:rFonts w:ascii="Arial" w:hAnsi="Arial" w:cs="Arial"/>
-        </w:rPr>
-      </w:pPr>
-    </w:p>
-    <w:p>
-      <w:pPr>
-        <w:rPr>
-          <w:rFonts w:ascii="Arial" w:hAnsi="Arial" w:cs="Arial"/>
-        </w:rPr>
-      </w:pPr>
-      <w:r>
-        <w:rPr>
-          <w:rFonts w:ascii="Arial" w:hAnsi="Arial" w:cs="Arial"/>
-          <w:i/>
-        </w:rPr>
-        <w:t>Parent</w:t>
-      </w:r>
-      <w:r>
-        <w:rPr>
-          <w:rFonts w:ascii="Arial" w:hAnsi="Arial" w:cs="Arial"/>
-        </w:rPr>
-        <w:t xml:space="preserve"> is a keyword, to refer to a member of a parent class.</w:t>
-      </w:r>
-    </w:p>
-    <w:p>
-      <w:pPr>
-        <w:rPr>
-          <w:rFonts w:ascii="Arial" w:hAnsi="Arial" w:cs="Arial"/>
-        </w:rPr>
-      </w:pPr>
-      <w:r>
-        <w:rPr>
-          <w:rFonts w:ascii="Arial" w:hAnsi="Arial" w:cs="Arial"/>
-        </w:rPr>
-        <w:tab/>
-      </w:r>
-    </w:p>
-    <w:p>
-      <w:pPr>
-        <w:rPr>
-          <w:rFonts w:ascii="Arial" w:hAnsi="Arial" w:cs="Arial"/>
-        </w:rPr>
-      </w:pPr>
-      <w:r>
-        <w:rPr>
-          <w:rFonts w:ascii="Arial" w:hAnsi="Arial" w:cs="Arial"/>
-        </w:rPr>
-        <w:tab/>
-        <w:t>//create instances</w:t>
-      </w:r>
-    </w:p>
-    <w:p>
-      <w:pPr>
-        <w:rPr>
-          <w:rFonts w:ascii="Arial" w:hAnsi="Arial" w:cs="Arial"/>
-        </w:rPr>
-      </w:pPr>
-      <w:r>
-        <w:rPr>
-          <w:rFonts w:ascii="Arial" w:hAnsi="Arial" w:cs="Arial"/>
-        </w:rPr>
-        <w:tab/>
-        <w:t>$dog = new Dog(‘Satchel’);</w:t>
-      </w:r>
-    </w:p>
-    <w:p>
-      <w:pPr>
-        <w:rPr>
-          <w:rFonts w:ascii="Arial" w:hAnsi="Arial" w:cs="Arial"/>
-        </w:rPr>
-      </w:pPr>
-      <w:r>
-        <w:rPr>
-          <w:rFonts w:ascii="Arial" w:hAnsi="Arial" w:cs="Arial"/>
-        </w:rPr>
-        <w:tab/>
-        <w:t>$cat = new Cat(‘Bucky’);</w:t>
-      </w:r>
-    </w:p>
-    <w:p>
-      <w:pPr>
-        <w:rPr>
-          <w:rFonts w:ascii="Arial" w:hAnsi="Arial" w:cs="Arial"/>
-        </w:rPr>
-      </w:pPr>
-      <w:r>
-        <w:rPr>
-          <w:rFonts w:ascii="Arial" w:hAnsi="Arial" w:cs="Arial"/>
-        </w:rPr>
-        <w:tab/>
-        <w:t>$pet = new Pet(‘Rob’);</w:t>
-      </w:r>
-    </w:p>
-    <w:p>
-      <w:pPr>
-        <w:rPr>
-          <w:rFonts w:ascii="Arial" w:hAnsi="Arial" w:cs="Arial"/>
-        </w:rPr>
-      </w:pPr>
-      <w:r>
-        <w:rPr>
-          <w:rFonts w:ascii="Arial" w:hAnsi="Arial" w:cs="Arial"/>
-        </w:rPr>
-        <w:tab/>
-        <w:t>//run the eat, sleep and play methods</w:t>
-      </w:r>
-    </w:p>
-    <w:p>
-      <w:pPr>
-        <w:rPr>
-          <w:rFonts w:ascii="Arial" w:hAnsi="Arial" w:cs="Arial"/>
-        </w:rPr>
-      </w:pPr>
-      <w:r>
-        <w:rPr>
-          <w:rFonts w:ascii="Arial" w:hAnsi="Arial" w:cs="Arial"/>
-        </w:rPr>
-        <w:tab/>
-        <w:t>#note that the sleep method runs when created</w:t>
-      </w:r>
-    </w:p>
-    <w:p>
-      <w:pPr>
-        <w:rPr>
-          <w:rFonts w:ascii="Arial" w:hAnsi="Arial" w:cs="Arial"/>
-        </w:rPr>
-      </w:pPr>
-      <w:r>
-        <w:rPr>
-          <w:rFonts w:ascii="Arial" w:hAnsi="Arial" w:cs="Arial"/>
-        </w:rPr>
-        <w:tab/>
-      </w:r>
-    </w:p>
-    <w:p>
-      <w:pPr>
-        <w:rPr>
-          <w:rFonts w:ascii="Arial" w:hAnsi="Arial" w:cs="Arial"/>
-        </w:rPr>
-      </w:pPr>
-      <w:r>
-        <w:rPr>
-          <w:rFonts w:ascii="Arial" w:hAnsi="Arial" w:cs="Arial"/>
-        </w:rPr>
-        <w:tab/>
-      </w:r>
-      <w:proofErr w:type="gramStart"/>
-      <w:r>
-        <w:rPr>
-          <w:rFonts w:ascii="Arial" w:hAnsi="Arial" w:cs="Arial"/>
-        </w:rPr>
-        <w:t>Unset(</w:t>
-      </w:r>
-      <w:proofErr w:type="gramEnd"/>
-      <w:r>
-        <w:rPr>
-          <w:rFonts w:ascii="Arial" w:hAnsi="Arial" w:cs="Arial"/>
-        </w:rPr>
-        <w:t>$dog, $cat, $pet); //delete objects</w:t>
-      </w:r>
-    </w:p>
-    <w:p>
-      <w:pPr>
-        <w:rPr>
-          <w:rFonts w:ascii="Arial" w:hAnsi="Arial" w:cs="Arial"/>
-        </w:rPr>
-      </w:pPr>
-    </w:p>
-    <w:p>
-      <w:pPr>
-        <w:rPr>
-          <w:rFonts w:ascii="Arial" w:hAnsi="Arial" w:cs="Arial"/>
-          <w:b/>
-        </w:rPr>
-      </w:pPr>
-      <w:r>
-        <w:rPr>
-          <w:rFonts w:ascii="Arial" w:hAnsi="Arial" w:cs="Arial"/>
-          <w:b/>
-        </w:rPr>
-        <w:t>Creating static members</w:t>
-      </w:r>
-    </w:p>
-    <w:p>
-      <w:pPr>
-        <w:rPr>
-          <w:rFonts w:ascii="Arial" w:hAnsi="Arial" w:cs="Arial"/>
-        </w:rPr>
-      </w:pPr>
-      <w:r>
-        <w:rPr>
-          <w:rFonts w:ascii="Arial" w:hAnsi="Arial" w:cs="Arial"/>
-        </w:rPr>
-        <w:t>A static function variable remembers its value each time a function is called:</w:t>
-      </w:r>
-    </w:p>
-    <w:p>
-      <w:pPr>
-        <w:rPr>
-          <w:rFonts w:ascii="Arial" w:hAnsi="Arial" w:cs="Arial"/>
-        </w:rPr>
-      </w:pPr>
-      <w:r>
-        <w:rPr>
-          <w:rFonts w:ascii="Arial" w:hAnsi="Arial" w:cs="Arial"/>
-        </w:rPr>
-        <w:tab/>
-        <w:t xml:space="preserve">Function </w:t>
-      </w:r>
-      <w:proofErr w:type="gramStart"/>
-      <w:r>
-        <w:rPr>
-          <w:rFonts w:ascii="Arial" w:hAnsi="Arial" w:cs="Arial"/>
-        </w:rPr>
-        <w:t>test(</w:t>
-      </w:r>
-      <w:proofErr w:type="gramEnd"/>
-      <w:r>
-        <w:rPr>
-          <w:rFonts w:ascii="Arial" w:hAnsi="Arial" w:cs="Arial"/>
-        </w:rPr>
-        <w:t>) {</w:t>
-      </w:r>
-    </w:p>
-    <w:p>
-      <w:pPr>
-        <w:rPr>
-          <w:rFonts w:ascii="Arial" w:hAnsi="Arial" w:cs="Arial"/>
-        </w:rPr>
-      </w:pPr>
-      <w:r>
-        <w:rPr>
-          <w:rFonts w:ascii="Arial" w:hAnsi="Arial" w:cs="Arial"/>
-        </w:rPr>
-        <w:tab/>
-      </w:r>
-      <w:r>
-        <w:rPr>
-          <w:rFonts w:ascii="Arial" w:hAnsi="Arial" w:cs="Arial"/>
-        </w:rPr>
-        <w:tab/>
-        <w:t>Static $n = 1;</w:t>
-      </w:r>
-    </w:p>
-    <w:p>
-      <w:pPr>
-        <w:rPr>
-          <w:rFonts w:ascii="Arial" w:hAnsi="Arial" w:cs="Arial"/>
-        </w:rPr>
-      </w:pPr>
-      <w:r>
-        <w:rPr>
-          <w:rFonts w:ascii="Arial" w:hAnsi="Arial" w:cs="Arial"/>
-        </w:rPr>
-        <w:tab/>
-      </w:r>
-      <w:r>
-        <w:rPr>
-          <w:rFonts w:ascii="Arial" w:hAnsi="Arial" w:cs="Arial"/>
-        </w:rPr>
-        <w:tab/>
-        <w:t>Echo “$n &lt;</w:t>
-      </w:r>
-      <w:proofErr w:type="spellStart"/>
-      <w:r>
-        <w:rPr>
-          <w:rFonts w:ascii="Arial" w:hAnsi="Arial" w:cs="Arial"/>
-        </w:rPr>
-        <w:t>br</w:t>
-      </w:r>
-      <w:proofErr w:type="spellEnd"/>
-      <w:r>
-        <w:rPr>
-          <w:rFonts w:ascii="Arial" w:hAnsi="Arial" w:cs="Arial"/>
-        </w:rPr>
-        <w:t xml:space="preserve"> /&gt;”;</w:t>
-      </w:r>
-    </w:p>
-    <w:p>
-      <w:pPr>
-        <w:rPr>
-          <w:rFonts w:ascii="Arial" w:hAnsi="Arial" w:cs="Arial"/>
-        </w:rPr>
-      </w:pPr>
-      <w:r>
-        <w:rPr>
-          <w:rFonts w:ascii="Arial" w:hAnsi="Arial" w:cs="Arial"/>
-        </w:rPr>
-        <w:tab/>
-      </w:r>
-      <w:r>
-        <w:rPr>
-          <w:rFonts w:ascii="Arial" w:hAnsi="Arial" w:cs="Arial"/>
-        </w:rPr>
-        <w:tab/>
-        <w:t>$n++;</w:t>
-      </w:r>
-    </w:p>
-    <w:p>
-      <w:pPr>
-        <w:rPr>
-          <w:rFonts w:ascii="Arial" w:hAnsi="Arial" w:cs="Arial"/>
-        </w:rPr>
-      </w:pPr>
-      <w:r>
-        <w:rPr>
-          <w:rFonts w:ascii="Arial" w:hAnsi="Arial" w:cs="Arial"/>
-        </w:rPr>
-        <w:tab/>
-        <w:t>}</w:t>
-      </w:r>
-    </w:p>
-    <w:p>
-      <w:pPr>
-        <w:rPr>
-          <w:rFonts w:ascii="Arial" w:hAnsi="Arial" w:cs="Arial"/>
-        </w:rPr>
-      </w:pPr>
-      <w:r>
-        <w:rPr>
-          <w:rFonts w:ascii="Arial" w:hAnsi="Arial" w:cs="Arial"/>
-        </w:rPr>
-        <w:tab/>
-      </w:r>
-      <w:proofErr w:type="gramStart"/>
-      <w:r>
-        <w:rPr>
-          <w:rFonts w:ascii="Arial" w:hAnsi="Arial" w:cs="Arial"/>
-        </w:rPr>
-        <w:t>Test(</w:t>
-      </w:r>
-      <w:proofErr w:type="gramEnd"/>
-      <w:r>
-        <w:rPr>
-          <w:rFonts w:ascii="Arial" w:hAnsi="Arial" w:cs="Arial"/>
-        </w:rPr>
-        <w:t>); //1</w:t>
-      </w:r>
+        <w:t>); //3</w:t>
+      </w:r>
+    </w:p>
+    <w:p>
+      <w:pPr>
+        <w:rPr>
+          <w:rFonts w:ascii="Arial" w:hAnsi="Arial" w:cs="Arial"/>
+        </w:rPr>
+      </w:pPr>
+      <w:r>
+        <w:rPr>
+          <w:rFonts w:ascii="Arial" w:hAnsi="Arial" w:cs="Arial"/>
+        </w:rPr>
+        <w:tab/>
+        <w:t>//as opposed to 1,1,1 if not static</w:t>
+      </w:r>
+    </w:p>
+    <w:p>
+      <w:pPr>
+        <w:rPr>
+          <w:rFonts w:ascii="Arial" w:hAnsi="Arial" w:cs="Arial"/>
+        </w:rPr>
+      </w:pPr>
     </w:p>
     <w:p>
       <w:pPr>
@@ -4412,81 +5275,6 @@
           <w:rFonts w:ascii="Arial" w:hAnsi="Arial" w:cs="Arial"/>
         </w:rPr>
         <w:lastRenderedPageBreak/>
-        <w:tab/>
-      </w:r>
-      <w:proofErr w:type="gramStart"/>
-      <w:r>
-        <w:rPr>
-          <w:rFonts w:ascii="Arial" w:hAnsi="Arial" w:cs="Arial"/>
-        </w:rPr>
-        <w:t>Test(</w:t>
-      </w:r>
-      <w:proofErr w:type="gramEnd"/>
-      <w:r>
-        <w:rPr>
-          <w:rFonts w:ascii="Arial" w:hAnsi="Arial" w:cs="Arial"/>
-        </w:rPr>
-        <w:t>); //2</w:t>
-      </w:r>
-    </w:p>
-    <w:p>
-      <w:pPr>
-        <w:rPr>
-          <w:rFonts w:ascii="Arial" w:hAnsi="Arial" w:cs="Arial"/>
-        </w:rPr>
-      </w:pPr>
-      <w:r>
-        <w:rPr>
-          <w:rFonts w:ascii="Arial" w:hAnsi="Arial" w:cs="Arial"/>
-        </w:rPr>
-        <w:tab/>
-      </w:r>
-      <w:proofErr w:type="gramStart"/>
-      <w:r>
-        <w:rPr>
-          <w:rFonts w:ascii="Arial" w:hAnsi="Arial" w:cs="Arial"/>
-        </w:rPr>
-        <w:t>Test(</w:t>
-      </w:r>
-      <w:proofErr w:type="gramEnd"/>
-      <w:r>
-        <w:rPr>
-          <w:rFonts w:ascii="Arial" w:hAnsi="Arial" w:cs="Arial"/>
-        </w:rPr>
-        <w:t>); //3</w:t>
-      </w:r>
-    </w:p>
-    <w:p>
-      <w:pPr>
-        <w:rPr>
-          <w:rFonts w:ascii="Arial" w:hAnsi="Arial" w:cs="Arial"/>
-        </w:rPr>
-      </w:pPr>
-      <w:r>
-        <w:rPr>
-          <w:rFonts w:ascii="Arial" w:hAnsi="Arial" w:cs="Arial"/>
-        </w:rPr>
-        <w:tab/>
-        <w:t>//as opposed to 1,1,1 if not static</w:t>
-      </w:r>
-    </w:p>
-    <w:p>
-      <w:pPr>
-        <w:rPr>
-          <w:rFonts w:ascii="Arial" w:hAnsi="Arial" w:cs="Arial"/>
-        </w:rPr>
-      </w:pPr>
-    </w:p>
-    <w:p>
-      <w:pPr>
-        <w:rPr>
-          <w:rFonts w:ascii="Arial" w:hAnsi="Arial" w:cs="Arial"/>
-        </w:rPr>
-      </w:pPr>
-      <w:r>
-        <w:rPr>
-          <w:rFonts w:ascii="Arial" w:hAnsi="Arial" w:cs="Arial"/>
-        </w:rPr>
         <w:t xml:space="preserve">To declare a static attribute, use the </w:t>
       </w:r>
       <w:r>
@@ -5142,6 +5930,705 @@
           <w:rFonts w:ascii="Arial" w:hAnsi="Arial" w:cs="Arial"/>
         </w:rPr>
       </w:pPr>
+    </w:p>
+    <w:p>
+      <w:pPr>
+        <w:rPr>
+          <w:rFonts w:ascii="Arial" w:hAnsi="Arial" w:cs="Arial"/>
+        </w:rPr>
+      </w:pPr>
+      <w:r>
+        <w:rPr>
+          <w:rFonts w:ascii="Arial" w:hAnsi="Arial" w:cs="Arial"/>
+        </w:rPr>
+        <w:t>E.g.</w:t>
+      </w:r>
+      <w:r>
+        <w:rPr>
+          <w:rFonts w:ascii="Arial" w:hAnsi="Arial" w:cs="Arial"/>
+        </w:rPr>
+        <w:tab/>
+        <w:t>Class Pet {</w:t>
+      </w:r>
+    </w:p>
+    <w:p>
+      <w:pPr>
+        <w:rPr>
+          <w:rFonts w:ascii="Arial" w:hAnsi="Arial" w:cs="Arial"/>
+        </w:rPr>
+      </w:pPr>
+      <w:r>
+        <w:rPr>
+          <w:rFonts w:ascii="Arial" w:hAnsi="Arial" w:cs="Arial"/>
+        </w:rPr>
+        <w:tab/>
+      </w:r>
+      <w:r>
+        <w:rPr>
+          <w:rFonts w:ascii="Arial" w:hAnsi="Arial" w:cs="Arial"/>
+        </w:rPr>
+        <w:tab/>
+        <w:t>Protected $name;</w:t>
+      </w:r>
+    </w:p>
+    <w:p>
+      <w:pPr>
+        <w:rPr>
+          <w:rFonts w:ascii="Arial" w:hAnsi="Arial" w:cs="Arial"/>
+        </w:rPr>
+      </w:pPr>
+      <w:r>
+        <w:rPr>
+          <w:rFonts w:ascii="Arial" w:hAnsi="Arial" w:cs="Arial"/>
+        </w:rPr>
+        <w:tab/>
+      </w:r>
+      <w:r>
+        <w:rPr>
+          <w:rFonts w:ascii="Arial" w:hAnsi="Arial" w:cs="Arial"/>
+        </w:rPr>
+        <w:tab/>
+        <w:t>Private static $</w:t>
+      </w:r>
+      <w:r>
+        <w:rPr>
+          <w:rFonts w:ascii="Arial" w:hAnsi="Arial" w:cs="Arial"/>
+        </w:rPr>
+        <w:t>_</w:t>
+      </w:r>
+      <w:r>
+        <w:rPr>
+          <w:rFonts w:ascii="Arial" w:hAnsi="Arial" w:cs="Arial"/>
+        </w:rPr>
+        <w:t>count = 0;</w:t>
+      </w:r>
+    </w:p>
+    <w:p>
+      <w:pPr>
+        <w:rPr>
+          <w:rFonts w:ascii="Arial" w:hAnsi="Arial" w:cs="Arial"/>
+        </w:rPr>
+      </w:pPr>
+      <w:r>
+        <w:rPr>
+          <w:rFonts w:ascii="Arial" w:hAnsi="Arial" w:cs="Arial"/>
+        </w:rPr>
+        <w:tab/>
+      </w:r>
+      <w:r>
+        <w:rPr>
+          <w:rFonts w:ascii="Arial" w:hAnsi="Arial" w:cs="Arial"/>
+        </w:rPr>
+        <w:tab/>
+        <w:t>//constructor increments the counter:</w:t>
+      </w:r>
+    </w:p>
+    <w:p>
+      <w:pPr>
+        <w:rPr>
+          <w:rFonts w:ascii="Arial" w:hAnsi="Arial" w:cs="Arial"/>
+        </w:rPr>
+      </w:pPr>
+      <w:r>
+        <w:rPr>
+          <w:rFonts w:ascii="Arial" w:hAnsi="Arial" w:cs="Arial"/>
+        </w:rPr>
+        <w:tab/>
+      </w:r>
+      <w:r>
+        <w:rPr>
+          <w:rFonts w:ascii="Arial" w:hAnsi="Arial" w:cs="Arial"/>
+        </w:rPr>
+        <w:tab/>
+        <w:t>Function __construct($</w:t>
+      </w:r>
+      <w:proofErr w:type="spellStart"/>
+      <w:r>
+        <w:rPr>
+          <w:rFonts w:ascii="Arial" w:hAnsi="Arial" w:cs="Arial"/>
+        </w:rPr>
+        <w:t>pet_name</w:t>
+      </w:r>
+      <w:proofErr w:type="spellEnd"/>
+      <w:r>
+        <w:rPr>
+          <w:rFonts w:ascii="Arial" w:hAnsi="Arial" w:cs="Arial"/>
+        </w:rPr>
+        <w:t>) {</w:t>
+      </w:r>
+    </w:p>
+    <w:p>
+      <w:pPr>
+        <w:rPr>
+          <w:rFonts w:ascii="Arial" w:hAnsi="Arial" w:cs="Arial"/>
+        </w:rPr>
+      </w:pPr>
+      <w:r>
+        <w:rPr>
+          <w:rFonts w:ascii="Arial" w:hAnsi="Arial" w:cs="Arial"/>
+        </w:rPr>
+        <w:tab/>
+      </w:r>
+      <w:r>
+        <w:rPr>
+          <w:rFonts w:ascii="Arial" w:hAnsi="Arial" w:cs="Arial"/>
+        </w:rPr>
+        <w:tab/>
+      </w:r>
+      <w:r>
+        <w:rPr>
+          <w:rFonts w:ascii="Arial" w:hAnsi="Arial" w:cs="Arial"/>
+        </w:rPr>
+        <w:tab/>
+        <w:t>$this-&gt;name = $</w:t>
+      </w:r>
+      <w:proofErr w:type="spellStart"/>
+      <w:r>
+        <w:rPr>
+          <w:rFonts w:ascii="Arial" w:hAnsi="Arial" w:cs="Arial"/>
+        </w:rPr>
+        <w:t>pet_name</w:t>
+      </w:r>
+      <w:proofErr w:type="spellEnd"/>
+      <w:r>
+        <w:rPr>
+          <w:rFonts w:ascii="Arial" w:hAnsi="Arial" w:cs="Arial"/>
+        </w:rPr>
+        <w:t>;</w:t>
+      </w:r>
+    </w:p>
+    <w:p>
+      <w:pPr>
+        <w:rPr>
+          <w:rFonts w:ascii="Arial" w:hAnsi="Arial" w:cs="Arial"/>
+        </w:rPr>
+      </w:pPr>
+      <w:r>
+        <w:rPr>
+          <w:rFonts w:ascii="Arial" w:hAnsi="Arial" w:cs="Arial"/>
+        </w:rPr>
+        <w:lastRenderedPageBreak/>
+        <w:tab/>
+      </w:r>
+      <w:r>
+        <w:rPr>
+          <w:rFonts w:ascii="Arial" w:hAnsi="Arial" w:cs="Arial"/>
+        </w:rPr>
+        <w:tab/>
+      </w:r>
+      <w:r>
+        <w:rPr>
+          <w:rFonts w:ascii="Arial" w:hAnsi="Arial" w:cs="Arial"/>
+        </w:rPr>
+        <w:tab/>
+      </w:r>
+      <w:proofErr w:type="gramStart"/>
+      <w:r>
+        <w:rPr>
+          <w:rFonts w:ascii="Arial" w:hAnsi="Arial" w:cs="Arial"/>
+        </w:rPr>
+        <w:t>Self::</w:t>
+      </w:r>
+      <w:proofErr w:type="gramEnd"/>
+      <w:r>
+        <w:rPr>
+          <w:rFonts w:ascii="Arial" w:hAnsi="Arial" w:cs="Arial"/>
+        </w:rPr>
+        <w:t>$_count++;</w:t>
+      </w:r>
+    </w:p>
+    <w:p>
+      <w:pPr>
+        <w:rPr>
+          <w:rFonts w:ascii="Arial" w:hAnsi="Arial" w:cs="Arial"/>
+        </w:rPr>
+      </w:pPr>
+      <w:r>
+        <w:rPr>
+          <w:rFonts w:ascii="Arial" w:hAnsi="Arial" w:cs="Arial"/>
+        </w:rPr>
+        <w:tab/>
+      </w:r>
+      <w:r>
+        <w:rPr>
+          <w:rFonts w:ascii="Arial" w:hAnsi="Arial" w:cs="Arial"/>
+        </w:rPr>
+        <w:tab/>
+        <w:t>}</w:t>
+      </w:r>
+    </w:p>
+    <w:p>
+      <w:pPr>
+        <w:rPr>
+          <w:rFonts w:ascii="Arial" w:hAnsi="Arial" w:cs="Arial"/>
+        </w:rPr>
+      </w:pPr>
+      <w:r>
+        <w:rPr>
+          <w:rFonts w:ascii="Arial" w:hAnsi="Arial" w:cs="Arial"/>
+        </w:rPr>
+        <w:tab/>
+      </w:r>
+      <w:r>
+        <w:rPr>
+          <w:rFonts w:ascii="Arial" w:hAnsi="Arial" w:cs="Arial"/>
+        </w:rPr>
+        <w:tab/>
+        <w:t>//destructor decrements the counter:</w:t>
+      </w:r>
+    </w:p>
+    <w:p>
+      <w:pPr>
+        <w:rPr>
+          <w:rFonts w:ascii="Arial" w:hAnsi="Arial" w:cs="Arial"/>
+        </w:rPr>
+      </w:pPr>
+      <w:r>
+        <w:rPr>
+          <w:rFonts w:ascii="Arial" w:hAnsi="Arial" w:cs="Arial"/>
+        </w:rPr>
+        <w:tab/>
+      </w:r>
+      <w:r>
+        <w:rPr>
+          <w:rFonts w:ascii="Arial" w:hAnsi="Arial" w:cs="Arial"/>
+        </w:rPr>
+        <w:tab/>
+        <w:t>Function __</w:t>
+      </w:r>
+      <w:proofErr w:type="gramStart"/>
+      <w:r>
+        <w:rPr>
+          <w:rFonts w:ascii="Arial" w:hAnsi="Arial" w:cs="Arial"/>
+        </w:rPr>
+        <w:t>destruct(</w:t>
+      </w:r>
+      <w:proofErr w:type="gramEnd"/>
+      <w:r>
+        <w:rPr>
+          <w:rFonts w:ascii="Arial" w:hAnsi="Arial" w:cs="Arial"/>
+        </w:rPr>
+        <w:t>) {</w:t>
+      </w:r>
+    </w:p>
+    <w:p>
+      <w:pPr>
+        <w:rPr>
+          <w:rFonts w:ascii="Arial" w:hAnsi="Arial" w:cs="Arial"/>
+        </w:rPr>
+      </w:pPr>
+      <w:r>
+        <w:rPr>
+          <w:rFonts w:ascii="Arial" w:hAnsi="Arial" w:cs="Arial"/>
+        </w:rPr>
+        <w:tab/>
+      </w:r>
+      <w:r>
+        <w:rPr>
+          <w:rFonts w:ascii="Arial" w:hAnsi="Arial" w:cs="Arial"/>
+        </w:rPr>
+        <w:tab/>
+      </w:r>
+      <w:r>
+        <w:rPr>
+          <w:rFonts w:ascii="Arial" w:hAnsi="Arial" w:cs="Arial"/>
+        </w:rPr>
+        <w:tab/>
+      </w:r>
+      <w:proofErr w:type="gramStart"/>
+      <w:r>
+        <w:rPr>
+          <w:rFonts w:ascii="Arial" w:hAnsi="Arial" w:cs="Arial"/>
+        </w:rPr>
+        <w:t>Self::</w:t>
+      </w:r>
+      <w:proofErr w:type="gramEnd"/>
+      <w:r>
+        <w:rPr>
+          <w:rFonts w:ascii="Arial" w:hAnsi="Arial" w:cs="Arial"/>
+        </w:rPr>
+        <w:t>$_count--;</w:t>
+      </w:r>
+    </w:p>
+    <w:p>
+      <w:pPr>
+        <w:rPr>
+          <w:rFonts w:ascii="Arial" w:hAnsi="Arial" w:cs="Arial"/>
+        </w:rPr>
+      </w:pPr>
+      <w:r>
+        <w:rPr>
+          <w:rFonts w:ascii="Arial" w:hAnsi="Arial" w:cs="Arial"/>
+        </w:rPr>
+        <w:tab/>
+      </w:r>
+      <w:r>
+        <w:rPr>
+          <w:rFonts w:ascii="Arial" w:hAnsi="Arial" w:cs="Arial"/>
+        </w:rPr>
+        <w:tab/>
+        <w:t>}</w:t>
+      </w:r>
+    </w:p>
+    <w:p>
+      <w:pPr>
+        <w:rPr>
+          <w:rFonts w:ascii="Arial" w:hAnsi="Arial" w:cs="Arial"/>
+        </w:rPr>
+      </w:pPr>
+      <w:r>
+        <w:rPr>
+          <w:rFonts w:ascii="Arial" w:hAnsi="Arial" w:cs="Arial"/>
+        </w:rPr>
+        <w:tab/>
+      </w:r>
+      <w:r>
+        <w:rPr>
+          <w:rFonts w:ascii="Arial" w:hAnsi="Arial" w:cs="Arial"/>
+        </w:rPr>
+        <w:tab/>
+        <w:t xml:space="preserve">Public static function </w:t>
+      </w:r>
+      <w:proofErr w:type="spellStart"/>
+      <w:proofErr w:type="gramStart"/>
+      <w:r>
+        <w:rPr>
+          <w:rFonts w:ascii="Arial" w:hAnsi="Arial" w:cs="Arial"/>
+        </w:rPr>
+        <w:t>getCount</w:t>
+      </w:r>
+      <w:proofErr w:type="spellEnd"/>
+      <w:r>
+        <w:rPr>
+          <w:rFonts w:ascii="Arial" w:hAnsi="Arial" w:cs="Arial"/>
+        </w:rPr>
+        <w:t>(</w:t>
+      </w:r>
+      <w:proofErr w:type="gramEnd"/>
+      <w:r>
+        <w:rPr>
+          <w:rFonts w:ascii="Arial" w:hAnsi="Arial" w:cs="Arial"/>
+        </w:rPr>
+        <w:t>) {</w:t>
+      </w:r>
+    </w:p>
+    <w:p>
+      <w:pPr>
+        <w:rPr>
+          <w:rFonts w:ascii="Arial" w:hAnsi="Arial" w:cs="Arial"/>
+        </w:rPr>
+      </w:pPr>
+      <w:r>
+        <w:rPr>
+          <w:rFonts w:ascii="Arial" w:hAnsi="Arial" w:cs="Arial"/>
+        </w:rPr>
+        <w:tab/>
+      </w:r>
+      <w:r>
+        <w:rPr>
+          <w:rFonts w:ascii="Arial" w:hAnsi="Arial" w:cs="Arial"/>
+        </w:rPr>
+        <w:tab/>
+      </w:r>
+      <w:r>
+        <w:rPr>
+          <w:rFonts w:ascii="Arial" w:hAnsi="Arial" w:cs="Arial"/>
+        </w:rPr>
+        <w:tab/>
+        <w:t xml:space="preserve">Return </w:t>
+      </w:r>
+      <w:proofErr w:type="gramStart"/>
+      <w:r>
+        <w:rPr>
+          <w:rFonts w:ascii="Arial" w:hAnsi="Arial" w:cs="Arial"/>
+        </w:rPr>
+        <w:t>self::</w:t>
+      </w:r>
+      <w:proofErr w:type="gramEnd"/>
+      <w:r>
+        <w:rPr>
+          <w:rFonts w:ascii="Arial" w:hAnsi="Arial" w:cs="Arial"/>
+        </w:rPr>
+        <w:t>$_count;</w:t>
+      </w:r>
+    </w:p>
+    <w:p>
+      <w:pPr>
+        <w:rPr>
+          <w:rFonts w:ascii="Arial" w:hAnsi="Arial" w:cs="Arial"/>
+        </w:rPr>
+      </w:pPr>
+      <w:r>
+        <w:rPr>
+          <w:rFonts w:ascii="Arial" w:hAnsi="Arial" w:cs="Arial"/>
+        </w:rPr>
+        <w:tab/>
+      </w:r>
+      <w:r>
+        <w:rPr>
+          <w:rFonts w:ascii="Arial" w:hAnsi="Arial" w:cs="Arial"/>
+        </w:rPr>
+        <w:tab/>
+        <w:t>}</w:t>
+      </w:r>
+    </w:p>
+    <w:p>
+      <w:pPr>
+        <w:rPr>
+          <w:rFonts w:ascii="Arial" w:hAnsi="Arial" w:cs="Arial"/>
+        </w:rPr>
+      </w:pPr>
+      <w:r>
+        <w:rPr>
+          <w:rFonts w:ascii="Arial" w:hAnsi="Arial" w:cs="Arial"/>
+        </w:rPr>
+        <w:tab/>
+        <w:t>}//end of pet class</w:t>
+      </w:r>
+    </w:p>
+    <w:p>
+      <w:pPr>
+        <w:rPr>
+          <w:rFonts w:ascii="Arial" w:hAnsi="Arial" w:cs="Arial"/>
+        </w:rPr>
+      </w:pPr>
+      <w:r>
+        <w:rPr>
+          <w:rFonts w:ascii="Arial" w:hAnsi="Arial" w:cs="Arial"/>
+        </w:rPr>
+        <w:tab/>
+      </w:r>
+    </w:p>
+    <w:p>
+      <w:pPr>
+        <w:rPr>
+          <w:rFonts w:ascii="Arial" w:hAnsi="Arial" w:cs="Arial"/>
+        </w:rPr>
+      </w:pPr>
+      <w:r>
+        <w:rPr>
+          <w:rFonts w:ascii="Arial" w:hAnsi="Arial" w:cs="Arial"/>
+        </w:rPr>
+        <w:tab/>
+        <w:t>Class Dog extends Pet {</w:t>
+      </w:r>
+    </w:p>
+    <w:p>
+      <w:pPr>
+        <w:rPr>
+          <w:rFonts w:ascii="Arial" w:hAnsi="Arial" w:cs="Arial"/>
+        </w:rPr>
+      </w:pPr>
+      <w:r>
+        <w:rPr>
+          <w:rFonts w:ascii="Arial" w:hAnsi="Arial" w:cs="Arial"/>
+        </w:rPr>
+        <w:tab/>
+        <w:t>}</w:t>
+      </w:r>
+    </w:p>
+    <w:p>
+      <w:pPr>
+        <w:rPr>
+          <w:rFonts w:ascii="Arial" w:hAnsi="Arial" w:cs="Arial"/>
+        </w:rPr>
+      </w:pPr>
+      <w:r>
+        <w:rPr>
+          <w:rFonts w:ascii="Arial" w:hAnsi="Arial" w:cs="Arial"/>
+        </w:rPr>
+        <w:tab/>
+        <w:t>Class Cat extends Pet {</w:t>
+      </w:r>
+    </w:p>
+    <w:p>
+      <w:pPr>
+        <w:rPr>
+          <w:rFonts w:ascii="Arial" w:hAnsi="Arial" w:cs="Arial"/>
+        </w:rPr>
+      </w:pPr>
+      <w:r>
+        <w:rPr>
+          <w:rFonts w:ascii="Arial" w:hAnsi="Arial" w:cs="Arial"/>
+        </w:rPr>
+        <w:tab/>
+        <w:t>}</w:t>
+      </w:r>
+    </w:p>
+    <w:p>
+      <w:pPr>
+        <w:rPr>
+          <w:rFonts w:ascii="Arial" w:hAnsi="Arial" w:cs="Arial"/>
+        </w:rPr>
+      </w:pPr>
+      <w:r>
+        <w:rPr>
+          <w:rFonts w:ascii="Arial" w:hAnsi="Arial" w:cs="Arial"/>
+        </w:rPr>
+        <w:tab/>
+        <w:t>Class Ferret extends Pet {</w:t>
+      </w:r>
+    </w:p>
+    <w:p>
+      <w:pPr>
+        <w:rPr>
+          <w:rFonts w:ascii="Arial" w:hAnsi="Arial" w:cs="Arial"/>
+        </w:rPr>
+      </w:pPr>
+      <w:r>
+        <w:rPr>
+          <w:rFonts w:ascii="Arial" w:hAnsi="Arial" w:cs="Arial"/>
+        </w:rPr>
+        <w:tab/>
+        <w:t>}</w:t>
+      </w:r>
+    </w:p>
+    <w:p>
+      <w:pPr>
+        <w:rPr>
+          <w:rFonts w:ascii="Arial" w:hAnsi="Arial" w:cs="Arial"/>
+        </w:rPr>
+      </w:pPr>
+      <w:r>
+        <w:rPr>
+          <w:rFonts w:ascii="Arial" w:hAnsi="Arial" w:cs="Arial"/>
+        </w:rPr>
+        <w:tab/>
+        <w:t>//now create numerous instances and echo the value of the number of pets via:</w:t>
+      </w:r>
+    </w:p>
+    <w:p>
+      <w:pPr>
+        <w:rPr>
+          <w:rFonts w:ascii="Arial" w:hAnsi="Arial" w:cs="Arial"/>
+        </w:rPr>
+      </w:pPr>
+      <w:r>
+        <w:rPr>
+          <w:rFonts w:ascii="Arial" w:hAnsi="Arial" w:cs="Arial"/>
+        </w:rPr>
+        <w:tab/>
+        <w:t xml:space="preserve">Echo </w:t>
+      </w:r>
+      <w:proofErr w:type="gramStart"/>
+      <w:r>
+        <w:rPr>
+          <w:rFonts w:ascii="Arial" w:hAnsi="Arial" w:cs="Arial"/>
+        </w:rPr>
+        <w:t>Pet::</w:t>
+      </w:r>
+      <w:proofErr w:type="spellStart"/>
+      <w:proofErr w:type="gramEnd"/>
+      <w:r>
+        <w:rPr>
+          <w:rFonts w:ascii="Arial" w:hAnsi="Arial" w:cs="Arial"/>
+        </w:rPr>
+        <w:t>getCount</w:t>
+      </w:r>
+      <w:proofErr w:type="spellEnd"/>
+      <w:r>
+        <w:rPr>
+          <w:rFonts w:ascii="Arial" w:hAnsi="Arial" w:cs="Arial"/>
+        </w:rPr>
+        <w:t>();</w:t>
+      </w:r>
+    </w:p>
+    <w:p>
+      <w:pPr>
+        <w:rPr>
+          <w:rFonts w:ascii="Arial" w:hAnsi="Arial" w:cs="Arial"/>
+        </w:rPr>
+      </w:pPr>
+      <w:r>
+        <w:rPr>
+          <w:rFonts w:ascii="Arial" w:hAnsi="Arial" w:cs="Arial"/>
+        </w:rPr>
+        <w:tab/>
+        <w:t>//now delete some instances and run function again</w:t>
+      </w:r>
+    </w:p>
+    <w:p>
+      <w:pPr>
+        <w:rPr>
+          <w:rFonts w:ascii="Arial" w:hAnsi="Arial" w:cs="Arial"/>
+        </w:rPr>
+      </w:pPr>
+    </w:p>
+    <w:p>
+      <w:pPr>
+        <w:rPr>
+          <w:rFonts w:ascii="Arial" w:hAnsi="Arial" w:cs="Arial"/>
+          <w:color w:val="000000" w:themeColor="text1"/>
+        </w:rPr>
+      </w:pPr>
+      <w:r>
+        <w:rPr>
+          <w:rFonts w:ascii="Arial" w:hAnsi="Arial" w:cs="Arial"/>
+          <w:color w:val="000000" w:themeColor="text1"/>
+        </w:rPr>
+        <w:t xml:space="preserve">If you did want to have overridden constructors and destructors in the derived classes in this example, you would need them to call the Pet constructor and destructor in order to properly manage the page count. You would do so by adding: </w:t>
+      </w:r>
+      <w:proofErr w:type="gramStart"/>
+      <w:r>
+        <w:rPr>
+          <w:rFonts w:ascii="Arial" w:hAnsi="Arial" w:cs="Arial"/>
+          <w:color w:val="000000" w:themeColor="text1"/>
+        </w:rPr>
+        <w:t>parent::</w:t>
+      </w:r>
+      <w:proofErr w:type="gramEnd"/>
+      <w:r>
+        <w:rPr>
+          <w:rFonts w:ascii="Arial" w:hAnsi="Arial" w:cs="Arial"/>
+          <w:color w:val="000000" w:themeColor="text1"/>
+        </w:rPr>
+        <w:t>__construct() and parent::__destruct() to them.</w:t>
+      </w:r>
+    </w:p>
+    <w:p>
+      <w:pPr>
+        <w:rPr>
+          <w:rFonts w:ascii="Arial" w:hAnsi="Arial" w:cs="Arial"/>
+          <w:color w:val="000000" w:themeColor="text1"/>
+        </w:rPr>
+      </w:pPr>
+      <w:r>
+        <w:rPr>
+          <w:rFonts w:ascii="Arial" w:hAnsi="Arial" w:cs="Arial"/>
+          <w:color w:val="000000" w:themeColor="text1"/>
+        </w:rPr>
+        <w:t>Static methods are almost always public because they can’t be called through an object.</w:t>
+      </w:r>
+    </w:p>
+    <w:p>
+      <w:pPr>
+        <w:rPr>
+          <w:rFonts w:ascii="Arial" w:hAnsi="Arial" w:cs="Arial"/>
+          <w:color w:val="000000" w:themeColor="text1"/>
+        </w:rPr>
+      </w:pPr>
+      <w:r>
+        <w:rPr>
+          <w:rFonts w:ascii="Arial" w:hAnsi="Arial" w:cs="Arial"/>
+          <w:color w:val="000000" w:themeColor="text1"/>
+        </w:rPr>
+        <w:t xml:space="preserve">The special variable </w:t>
+      </w:r>
+      <w:r>
+        <w:rPr>
+          <w:rFonts w:ascii="Arial" w:hAnsi="Arial" w:cs="Arial"/>
+          <w:i/>
+          <w:color w:val="000000" w:themeColor="text1"/>
+        </w:rPr>
+        <w:t>$this</w:t>
+      </w:r>
+      <w:r>
+        <w:rPr>
+          <w:rFonts w:ascii="Arial" w:hAnsi="Arial" w:cs="Arial"/>
+          <w:color w:val="000000" w:themeColor="text1"/>
+        </w:rPr>
+        <w:t>, which always refers to the current object, is not available inside a static method, because static methods are meant to be invoked without using an object.</w:t>
+      </w:r>
     </w:p>
     <w:p>
       <w:pPr>
@@ -5153,7 +6640,9 @@
           <w:u w:val="single"/>
         </w:rPr>
       </w:pPr>
-      <w:r>
+    </w:p>
+    <w:p>
+      <w:pPr>
         <w:rPr>
           <w:rFonts w:ascii="Arial" w:hAnsi="Arial" w:cs="Arial"/>
           <w:b/>
@@ -5161,18 +6650,10 @@
           <w:color w:val="FF0000"/>
           <w:u w:val="single"/>
         </w:rPr>
-        <w:t>Copy example p178-181</w:t>
-      </w:r>
-    </w:p>
-    <w:p>
-      <w:pPr>
-        <w:rPr>
-          <w:rFonts w:ascii="Arial" w:hAnsi="Arial" w:cs="Arial"/>
-          <w:color w:val="FF0000"/>
-        </w:rPr>
-      </w:pPr>
-      <w:proofErr w:type="spellStart"/>
-      <w:r>
+      </w:pPr>
+    </w:p>
+    <w:p>
+      <w:pPr>
         <w:rPr>
           <w:rFonts w:ascii="Arial" w:hAnsi="Arial" w:cs="Arial"/>
           <w:b/>
@@ -5180,10 +6661,10 @@
           <w:color w:val="FF0000"/>
           <w:u w:val="single"/>
         </w:rPr>
-        <w:t>Incl</w:t>
-      </w:r>
-      <w:proofErr w:type="spellEnd"/>
-      <w:r>
+      </w:pPr>
+    </w:p>
+    <w:p>
+      <w:pPr>
         <w:rPr>
           <w:rFonts w:ascii="Arial" w:hAnsi="Arial" w:cs="Arial"/>
           <w:b/>
@@ -5191,8 +6672,29 @@
           <w:color w:val="FF0000"/>
           <w:u w:val="single"/>
         </w:rPr>
-        <w:t>, tips</w:t>
-      </w:r>
+      </w:pPr>
+    </w:p>
+    <w:p>
+      <w:pPr>
+        <w:rPr>
+          <w:rFonts w:ascii="Arial" w:hAnsi="Arial" w:cs="Arial"/>
+          <w:b/>
+          <w:i/>
+          <w:color w:val="FF0000"/>
+          <w:u w:val="single"/>
+        </w:rPr>
+      </w:pPr>
+    </w:p>
+    <w:p>
+      <w:pPr>
+        <w:rPr>
+          <w:rFonts w:ascii="Arial" w:hAnsi="Arial" w:cs="Arial"/>
+          <w:b/>
+          <w:i/>
+          <w:color w:val="FF0000"/>
+          <w:u w:val="single"/>
+        </w:rPr>
+      </w:pPr>
     </w:p>
     <w:p>
       <w:pPr>
@@ -5214,12 +6716,244 @@
     </w:p>
     <w:p>
       <w:pPr>
-        <w:rPr>
-          <w:rFonts w:ascii="Arial" w:hAnsi="Arial" w:cs="Arial"/>
-        </w:rPr>
-      </w:pPr>
+        <w:pStyle w:val="ListParagraph"/>
+        <w:numPr>
+          <w:ilvl w:val="0"/>
+          <w:numId w:val="5"/>
+        </w:numPr>
+        <w:rPr>
+          <w:rFonts w:ascii="Arial" w:hAnsi="Arial" w:cs="Arial"/>
+        </w:rPr>
+      </w:pPr>
+      <w:r>
+        <w:rPr>
+          <w:rFonts w:ascii="Arial" w:hAnsi="Arial" w:cs="Arial"/>
+        </w:rPr>
+        <w:t>What is meant by inheritance?</w:t>
+      </w:r>
+    </w:p>
+    <w:p>
+      <w:pPr>
+        <w:pStyle w:val="ListParagraph"/>
+        <w:numPr>
+          <w:ilvl w:val="0"/>
+          <w:numId w:val="5"/>
+        </w:numPr>
+        <w:rPr>
+          <w:rFonts w:ascii="Arial" w:hAnsi="Arial" w:cs="Arial"/>
+        </w:rPr>
+      </w:pPr>
+      <w:r>
+        <w:rPr>
+          <w:rFonts w:ascii="Arial" w:hAnsi="Arial" w:cs="Arial"/>
+        </w:rPr>
+        <w:t>Give example of inheritance using multiple children of a parent class</w:t>
+      </w:r>
+    </w:p>
+    <w:p>
+      <w:pPr>
+        <w:pStyle w:val="ListParagraph"/>
+        <w:numPr>
+          <w:ilvl w:val="0"/>
+          <w:numId w:val="5"/>
+        </w:numPr>
+        <w:rPr>
+          <w:rFonts w:ascii="Arial" w:hAnsi="Arial" w:cs="Arial"/>
+        </w:rPr>
+      </w:pPr>
+      <w:r>
+        <w:rPr>
+          <w:rFonts w:ascii="Arial" w:hAnsi="Arial" w:cs="Arial"/>
+        </w:rPr>
+        <w:t xml:space="preserve">Give example of inheritance using grandparent &lt; parent &lt; child </w:t>
+      </w:r>
+    </w:p>
+    <w:p>
+      <w:pPr>
+        <w:pStyle w:val="ListParagraph"/>
+        <w:numPr>
+          <w:ilvl w:val="0"/>
+          <w:numId w:val="5"/>
+        </w:numPr>
+        <w:rPr>
+          <w:rFonts w:ascii="Arial" w:hAnsi="Arial" w:cs="Arial"/>
+        </w:rPr>
+      </w:pPr>
+      <w:r>
+        <w:rPr>
+          <w:rFonts w:ascii="Arial" w:hAnsi="Arial" w:cs="Arial"/>
+        </w:rPr>
+        <w:t>Give example of inheriting constructors and destructors</w:t>
+      </w:r>
+    </w:p>
+    <w:p>
+      <w:pPr>
+        <w:pStyle w:val="ListParagraph"/>
+        <w:numPr>
+          <w:ilvl w:val="0"/>
+          <w:numId w:val="5"/>
+        </w:numPr>
+        <w:rPr>
+          <w:rFonts w:ascii="Arial" w:hAnsi="Arial" w:cs="Arial"/>
+        </w:rPr>
+      </w:pPr>
+      <w:r>
+        <w:rPr>
+          <w:rFonts w:ascii="Arial" w:hAnsi="Arial" w:cs="Arial"/>
+        </w:rPr>
+        <w:t>What is meant by override – give example</w:t>
+      </w:r>
+    </w:p>
+    <w:p>
+      <w:pPr>
+        <w:pStyle w:val="ListParagraph"/>
+        <w:numPr>
+          <w:ilvl w:val="0"/>
+          <w:numId w:val="5"/>
+        </w:numPr>
+        <w:rPr>
+          <w:rFonts w:ascii="Arial" w:hAnsi="Arial" w:cs="Arial"/>
+        </w:rPr>
+      </w:pPr>
+      <w:r>
+        <w:rPr>
+          <w:rFonts w:ascii="Arial" w:hAnsi="Arial" w:cs="Arial"/>
+        </w:rPr>
+        <w:t>What is meant by access control/visibility</w:t>
+      </w:r>
+    </w:p>
+    <w:p>
+      <w:pPr>
+        <w:pStyle w:val="ListParagraph"/>
+        <w:numPr>
+          <w:ilvl w:val="0"/>
+          <w:numId w:val="5"/>
+        </w:numPr>
+        <w:rPr>
+          <w:rFonts w:ascii="Arial" w:hAnsi="Arial" w:cs="Arial"/>
+        </w:rPr>
+      </w:pPr>
+      <w:r>
+        <w:rPr>
+          <w:rFonts w:ascii="Arial" w:hAnsi="Arial" w:cs="Arial"/>
+        </w:rPr>
+        <w:t>Define the 3 levels o</w:t>
+      </w:r>
+      <w:r>
+        <w:rPr>
+          <w:rFonts w:ascii="Arial" w:hAnsi="Arial" w:cs="Arial"/>
+        </w:rPr>
+        <w:t>f</w:t>
+      </w:r>
       <w:bookmarkStart w:id="0" w:name="_GoBack"/>
       <w:bookmarkEnd w:id="0"/>
+      <w:r>
+        <w:rPr>
+          <w:rFonts w:ascii="Arial" w:hAnsi="Arial" w:cs="Arial"/>
+        </w:rPr>
+        <w:t xml:space="preserve"> visibility and give example</w:t>
+      </w:r>
+    </w:p>
+    <w:p>
+      <w:pPr>
+        <w:pStyle w:val="ListParagraph"/>
+        <w:numPr>
+          <w:ilvl w:val="0"/>
+          <w:numId w:val="5"/>
+        </w:numPr>
+        <w:rPr>
+          <w:rFonts w:ascii="Arial" w:hAnsi="Arial" w:cs="Arial"/>
+        </w:rPr>
+      </w:pPr>
+      <w:r>
+        <w:rPr>
+          <w:rFonts w:ascii="Arial" w:hAnsi="Arial" w:cs="Arial"/>
+        </w:rPr>
+        <w:t xml:space="preserve">What is the scope resolution operator and when would you use </w:t>
+      </w:r>
+      <w:proofErr w:type="gramStart"/>
+      <w:r>
+        <w:rPr>
+          <w:rFonts w:ascii="Arial" w:hAnsi="Arial" w:cs="Arial"/>
+        </w:rPr>
+        <w:t>it</w:t>
+      </w:r>
+      <w:proofErr w:type="gramEnd"/>
+    </w:p>
+    <w:p>
+      <w:pPr>
+        <w:pStyle w:val="ListParagraph"/>
+        <w:numPr>
+          <w:ilvl w:val="0"/>
+          <w:numId w:val="5"/>
+        </w:numPr>
+        <w:rPr>
+          <w:rFonts w:ascii="Arial" w:hAnsi="Arial" w:cs="Arial"/>
+        </w:rPr>
+      </w:pPr>
+      <w:r>
+        <w:rPr>
+          <w:rFonts w:ascii="Arial" w:hAnsi="Arial" w:cs="Arial"/>
+        </w:rPr>
+        <w:t xml:space="preserve">Use </w:t>
+      </w:r>
+      <w:r>
+        <w:rPr>
+          <w:rFonts w:ascii="Arial" w:hAnsi="Arial" w:cs="Arial"/>
+          <w:i/>
+        </w:rPr>
+        <w:t>self</w:t>
+      </w:r>
+      <w:r>
+        <w:rPr>
+          <w:rFonts w:ascii="Arial" w:hAnsi="Arial" w:cs="Arial"/>
+        </w:rPr>
+        <w:t xml:space="preserve"> and </w:t>
+      </w:r>
+      <w:r>
+        <w:rPr>
+          <w:rFonts w:ascii="Arial" w:hAnsi="Arial" w:cs="Arial"/>
+          <w:i/>
+        </w:rPr>
+        <w:t>parent</w:t>
+      </w:r>
+      <w:r>
+        <w:rPr>
+          <w:rFonts w:ascii="Arial" w:hAnsi="Arial" w:cs="Arial"/>
+        </w:rPr>
+        <w:t xml:space="preserve"> in an example, using the scope resolution operator</w:t>
+      </w:r>
+    </w:p>
+    <w:p>
+      <w:pPr>
+        <w:pStyle w:val="ListParagraph"/>
+        <w:numPr>
+          <w:ilvl w:val="0"/>
+          <w:numId w:val="5"/>
+        </w:numPr>
+        <w:rPr>
+          <w:rFonts w:ascii="Arial" w:hAnsi="Arial" w:cs="Arial"/>
+        </w:rPr>
+      </w:pPr>
+      <w:r>
+        <w:rPr>
+          <w:rFonts w:ascii="Arial" w:hAnsi="Arial" w:cs="Arial"/>
+        </w:rPr>
+        <w:t xml:space="preserve">What is a </w:t>
+      </w:r>
+      <w:r>
+        <w:rPr>
+          <w:rFonts w:ascii="Arial" w:hAnsi="Arial" w:cs="Arial"/>
+          <w:i/>
+        </w:rPr>
+        <w:t>static</w:t>
+      </w:r>
+      <w:r>
+        <w:rPr>
+          <w:rFonts w:ascii="Arial" w:hAnsi="Arial" w:cs="Arial"/>
+        </w:rPr>
+        <w:t xml:space="preserve"> member – give example</w:t>
+      </w:r>
     </w:p>
     <w:p>
       <w:pPr>
@@ -5454,6 +7188,92 @@
     </w:lvl>
   </w:abstractNum>
   <w:abstractNum w:abstractNumId="2" w15:restartNumberingAfterBreak="0">
+    <w:nsid w:val="374B71C0"/>
+    <w:multiLevelType w:val="hybridMultilevel"/>
+    <w:tmpl w:val="6766226E"/>
+    <w:lvl w:ilvl="0" w:tplc="0809000F">
+      <w:start w:val="1"/>
+      <w:numFmt w:val="decimal"/>
+      <w:lvlText w:val="%1."/>
+      <w:lvlJc w:val="left"/>
+      <w:pPr>
+        <w:ind w:left="720" w:hanging="360"/>
+      </w:pPr>
+    </w:lvl>
+    <w:lvl w:ilvl="1" w:tplc="08090019" w:tentative="1">
+      <w:start w:val="1"/>
+      <w:numFmt w:val="lowerLetter"/>
+      <w:lvlText w:val="%2."/>
+      <w:lvlJc w:val="left"/>
+      <w:pPr>
+        <w:ind w:left="1440" w:hanging="360"/>
+      </w:pPr>
+    </w:lvl>
+    <w:lvl w:ilvl="2" w:tplc="0809001B" w:tentative="1">
+      <w:start w:val="1"/>
+      <w:numFmt w:val="lowerRoman"/>
+      <w:lvlText w:val="%3."/>
+      <w:lvlJc w:val="right"/>
+      <w:pPr>
+        <w:ind w:left="2160" w:hanging="180"/>
+      </w:pPr>
+    </w:lvl>
+    <w:lvl w:ilvl="3" w:tplc="0809000F" w:tentative="1">
+      <w:start w:val="1"/>
+      <w:numFmt w:val="decimal"/>
+      <w:lvlText w:val="%4."/>
+      <w:lvlJc w:val="left"/>
+      <w:pPr>
+        <w:ind w:left="2880" w:hanging="360"/>
+      </w:pPr>
+    </w:lvl>
+    <w:lvl w:ilvl="4" w:tplc="08090019" w:tentative="1">
+      <w:start w:val="1"/>
+      <w:numFmt w:val="lowerLetter"/>
+      <w:lvlText w:val="%5."/>
+      <w:lvlJc w:val="left"/>
+      <w:pPr>
+        <w:ind w:left="3600" w:hanging="360"/>
+      </w:pPr>
+    </w:lvl>
+    <w:lvl w:ilvl="5" w:tplc="0809001B" w:tentative="1">
+      <w:start w:val="1"/>
+      <w:numFmt w:val="lowerRoman"/>
+      <w:lvlText w:val="%6."/>
+      <w:lvlJc w:val="right"/>
+      <w:pPr>
+        <w:ind w:left="4320" w:hanging="180"/>
+      </w:pPr>
+    </w:lvl>
+    <w:lvl w:ilvl="6" w:tplc="0809000F" w:tentative="1">
+      <w:start w:val="1"/>
+      <w:numFmt w:val="decimal"/>
+      <w:lvlText w:val="%7."/>
+      <w:lvlJc w:val="left"/>
+      <w:pPr>
+        <w:ind w:left="5040" w:hanging="360"/>
+      </w:pPr>
+    </w:lvl>
+    <w:lvl w:ilvl="7" w:tplc="08090019" w:tentative="1">
+      <w:start w:val="1"/>
+      <w:numFmt w:val="lowerLetter"/>
+      <w:lvlText w:val="%8."/>
+      <w:lvlJc w:val="left"/>
+      <w:pPr>
+        <w:ind w:left="5760" w:hanging="360"/>
+      </w:pPr>
+    </w:lvl>
+    <w:lvl w:ilvl="8" w:tplc="0809001B" w:tentative="1">
+      <w:start w:val="1"/>
+      <w:numFmt w:val="lowerRoman"/>
+      <w:lvlText w:val="%9."/>
+      <w:lvlJc w:val="right"/>
+      <w:pPr>
+        <w:ind w:left="6480" w:hanging="180"/>
+      </w:pPr>
+    </w:lvl>
+  </w:abstractNum>
+  <w:abstractNum w:abstractNumId="3" w15:restartNumberingAfterBreak="0">
     <w:nsid w:val="4C5B7794"/>
     <w:multiLevelType w:val="hybridMultilevel"/>
     <w:tmpl w:val="3A2E712C"/>
@@ -5567,7 +7387,7 @@
       </w:rPr>
     </w:lvl>
   </w:abstractNum>
-  <w:abstractNum w:abstractNumId="3" w15:restartNumberingAfterBreak="0">
+  <w:abstractNum w:abstractNumId="4" w15:restartNumberingAfterBreak="0">
     <w:nsid w:val="5BFC2BAC"/>
     <w:multiLevelType w:val="hybridMultilevel"/>
     <w:tmpl w:val="32BCDB2E"/>
@@ -5685,13 +7505,16 @@
     <w:abstractNumId w:val="0"/>
   </w:num>
   <w:num w:numId="2">
-    <w:abstractNumId w:val="2"/>
+    <w:abstractNumId w:val="3"/>
   </w:num>
   <w:num w:numId="3">
-    <w:abstractNumId w:val="3"/>
+    <w:abstractNumId w:val="4"/>
   </w:num>
   <w:num w:numId="4">
     <w:abstractNumId w:val="1"/>
+  </w:num>
+  <w:num w:numId="5">
+    <w:abstractNumId w:val="2"/>
   </w:num>
 </w:numbering>
 </file>
@@ -5819,6 +7642,7 @@
     <w:lsdException w:name="HTML Sample" w:semiHidden="1" w:unhideWhenUsed="1"/>
     <w:lsdException w:name="HTML Typewriter" w:semiHidden="1" w:unhideWhenUsed="1"/>
     <w:lsdException w:name="HTML Variable" w:semiHidden="1" w:unhideWhenUsed="1"/>
+    <w:lsdException w:name="Normal Table" w:semiHidden="1" w:unhideWhenUsed="1"/>
     <w:lsdException w:name="annotation subject" w:semiHidden="1" w:unhideWhenUsed="1"/>
     <w:lsdException w:name="No List" w:semiHidden="1" w:unhideWhenUsed="1"/>
     <w:lsdException w:name="Outline List 1" w:semiHidden="1" w:unhideWhenUsed="1"/>
@@ -5865,8 +7689,10 @@
     <w:lsdException w:name="Table Subtle 2" w:semiHidden="1" w:unhideWhenUsed="1"/>
     <w:lsdException w:name="Table Web 1" w:semiHidden="1" w:unhideWhenUsed="1"/>
     <w:lsdException w:name="Table Web 2" w:semiHidden="1" w:unhideWhenUsed="1"/>
+    <w:lsdException w:name="Table Web 3" w:semiHidden="1" w:unhideWhenUsed="1"/>
     <w:lsdException w:name="Balloon Text" w:semiHidden="1" w:unhideWhenUsed="1"/>
     <w:lsdException w:name="Table Grid" w:uiPriority="39"/>
+    <w:lsdException w:name="Table Theme" w:semiHidden="1" w:unhideWhenUsed="1"/>
     <w:lsdException w:name="Placeholder Text" w:semiHidden="1"/>
     <w:lsdException w:name="No Spacing" w:uiPriority="1" w:qFormat="1"/>
     <w:lsdException w:name="Light Shading" w:uiPriority="60"/>

</xml_diff>